<commit_message>
"Laboratorio 9 - Entrega Final"
</commit_message>
<xml_diff>
--- a/Docs/Observaciones-Lab 9.docx
+++ b/Docs/Observaciones-Lab 9.docx
@@ -4,7 +4,7 @@
   <w:body>
     <w:p>
       <w:pPr>
-        <w:pStyle w:val="Title"/>
+        <w:pStyle w:val="Ttulo"/>
         <w:jc w:val="center"/>
         <w:rPr>
           <w:b/>
@@ -20,7 +20,7 @@
           <w:noProof w:val="0"/>
           <w:lang w:val="es-CO"/>
         </w:rPr>
-        <w:t>OBSERVACIONES DEL LA PRACTICA</w:t>
+        <w:t>OBSERVACIONES DE LA PRACTICA</w:t>
       </w:r>
     </w:p>
     <w:p>
@@ -34,6 +34,8 @@
       </w:pPr>
       <w:r>
         <w:rPr>
+          <w:b/>
+          <w:bCs/>
           <w:noProof w:val="0"/>
           <w:lang w:val="es-CO"/>
         </w:rPr>
@@ -41,32 +43,58 @@
       </w:r>
       <w:r>
         <w:rPr>
+          <w:b/>
+          <w:bCs/>
           <w:noProof w:val="0"/>
           <w:lang w:val="es-CO"/>
         </w:rPr>
-        <w:t xml:space="preserve">1 Cod </w:t>
+        <w:t>1</w:t>
       </w:r>
-      <w:proofErr w:type="spellStart"/>
       <w:r>
         <w:rPr>
           <w:noProof w:val="0"/>
           <w:lang w:val="es-CO"/>
         </w:rPr>
-        <w:t>XXXX</w:t>
+        <w:t xml:space="preserve"> </w:t>
       </w:r>
-      <w:proofErr w:type="spellEnd"/>
+      <w:r>
+        <w:rPr>
+          <w:noProof w:val="0"/>
+          <w:lang w:val="es-CO"/>
+        </w:rPr>
+        <w:t xml:space="preserve">Alejandro Charry </w:t>
+      </w:r>
+      <w:r>
+        <w:rPr>
+          <w:b/>
+          <w:bCs/>
+          <w:noProof w:val="0"/>
+          <w:lang w:val="es-CO"/>
+        </w:rPr>
+        <w:t xml:space="preserve">Cod </w:t>
+      </w:r>
+      <w:r>
+        <w:rPr>
+          <w:noProof w:val="0"/>
+          <w:lang w:val="es-CO"/>
+        </w:rPr>
+        <w:t>202111151</w:t>
+      </w:r>
     </w:p>
     <w:p>
       <w:pPr>
         <w:spacing w:after="0"/>
         <w:jc w:val="right"/>
         <w:rPr>
+          <w:rFonts w:cstheme="minorHAnsi"/>
           <w:noProof w:val="0"/>
           <w:lang w:val="es-CO"/>
         </w:rPr>
       </w:pPr>
       <w:r>
         <w:rPr>
+          <w:b/>
+          <w:bCs/>
           <w:noProof w:val="0"/>
           <w:lang w:val="es-CO"/>
         </w:rPr>
@@ -74,24 +102,56 @@
       </w:r>
       <w:r>
         <w:rPr>
+          <w:b/>
+          <w:bCs/>
           <w:noProof w:val="0"/>
           <w:lang w:val="es-CO"/>
         </w:rPr>
-        <w:t xml:space="preserve">2 Cod </w:t>
+        <w:t>2</w:t>
       </w:r>
-      <w:proofErr w:type="spellStart"/>
       <w:r>
         <w:rPr>
           <w:noProof w:val="0"/>
           <w:lang w:val="es-CO"/>
         </w:rPr>
-        <w:t>XXXX</w:t>
+        <w:t xml:space="preserve"> </w:t>
       </w:r>
-      <w:proofErr w:type="spellEnd"/>
+      <w:r>
+        <w:rPr>
+          <w:noProof w:val="0"/>
+          <w:lang w:val="es-CO"/>
+        </w:rPr>
+        <w:t xml:space="preserve">Nicolas Toro </w:t>
+      </w:r>
+      <w:r>
+        <w:rPr>
+          <w:b/>
+          <w:bCs/>
+          <w:noProof w:val="0"/>
+          <w:lang w:val="es-CO"/>
+        </w:rPr>
+        <w:t>Cod</w:t>
+      </w:r>
+      <w:r>
+        <w:rPr>
+          <w:noProof w:val="0"/>
+          <w:lang w:val="es-CO"/>
+        </w:rPr>
+        <w:t xml:space="preserve"> </w:t>
+      </w:r>
+      <w:r>
+        <w:rPr>
+          <w:rFonts w:cstheme="minorHAnsi"/>
+          <w:color w:val="24292F"/>
+          <w:shd w:val="clear" w:color="auto" w:fill="FFFFFF"/>
+          <w:lang w:val="es-CO"/>
+        </w:rPr>
+        <w:t>202116790</w:t>
+      </w:r>
     </w:p>
     <w:p>
       <w:pPr>
-        <w:pStyle w:val="Heading1"/>
+        <w:pStyle w:val="Ttulo1"/>
         <w:rPr>
           <w:b/>
           <w:bCs/>
@@ -111,203 +171,2830 @@
     </w:p>
     <w:p>
       <w:pPr>
-        <w:pStyle w:val="ListParagraph"/>
+        <w:rPr>
+          <w:lang w:val="es-CO"/>
+        </w:rPr>
+      </w:pPr>
+    </w:p>
+    <w:p>
+      <w:pPr>
+        <w:pStyle w:val="Prrafodelista"/>
         <w:numPr>
           <w:ilvl w:val="0"/>
-          <w:numId w:val="18"/>
+          <w:numId w:val="14"/>
         </w:numPr>
-        <w:ind w:left="360"/>
-        <w:rPr>
-          <w:lang w:val="es-419"/>
+        <w:rPr>
+          <w:lang w:val="es-CO"/>
         </w:rPr>
       </w:pPr>
       <w:r>
         <w:rPr>
-          <w:lang w:val="es-419"/>
+          <w:lang w:val="es-CO"/>
         </w:rPr>
         <w:t xml:space="preserve">¿Qué instrucción se usa para cambiar el límite de recursión de Python? </w:t>
       </w:r>
     </w:p>
     <w:p>
       <w:pPr>
-        <w:rPr>
-          <w:lang w:val="es-419"/>
-        </w:rPr>
-      </w:pPr>
+        <w:pStyle w:val="Prrafodelista"/>
+        <w:rPr>
+          <w:lang w:val="es-CO"/>
+        </w:rPr>
+      </w:pPr>
+      <w:r>
+        <w:rPr>
+          <w:b/>
+          <w:bCs/>
+          <w:lang w:val="es-CO"/>
+        </w:rPr>
+        <w:t>R/</w:t>
+      </w:r>
+      <w:r>
+        <w:rPr>
+          <w:b/>
+          <w:bCs/>
+          <w:lang w:val="es-CO"/>
+        </w:rPr>
+        <w:t xml:space="preserve"> </w:t>
+      </w:r>
+      <w:r>
+        <w:rPr>
+          <w:lang w:val="es-CO"/>
+        </w:rPr>
+        <w:t>A través de las siguientes líneas se expande el límite de recursión de Python:</w:t>
+      </w:r>
     </w:p>
     <w:p>
       <w:pPr>
-        <w:pStyle w:val="ListParagraph"/>
+        <w:pStyle w:val="Prrafodelista"/>
+        <w:rPr>
+          <w:b/>
+          <w:bCs/>
+          <w:lang w:val="es-CO"/>
+        </w:rPr>
+      </w:pPr>
+      <w:r>
+        <w:rPr>
+          <w:b/>
+          <w:bCs/>
+          <w:lang w:val="es-CO"/>
+        </w:rPr>
+        <w:drawing>
+          <wp:anchor distT="0" distB="0" distL="114300" distR="114300" simplePos="0" relativeHeight="251658240" behindDoc="0" locked="0" layoutInCell="1" allowOverlap="1" wp14:anchorId="61600B20" wp14:editId="577196BE">
+            <wp:simplePos x="0" y="0"/>
+            <wp:positionH relativeFrom="column">
+              <wp:posOffset>675032</wp:posOffset>
+            </wp:positionH>
+            <wp:positionV relativeFrom="paragraph">
+              <wp:posOffset>55576</wp:posOffset>
+            </wp:positionV>
+            <wp:extent cx="4257675" cy="1095375"/>
+            <wp:effectExtent l="0" t="0" r="9525" b="9525"/>
+            <wp:wrapNone/>
+            <wp:docPr id="1" name="Imagen 1" descr="Texto&#10;&#10;Descripción generada automáticamente"/>
+            <wp:cNvGraphicFramePr>
+              <a:graphicFrameLocks xmlns:a="http://schemas.openxmlformats.org/drawingml/2006/main" noChangeAspect="1"/>
+            </wp:cNvGraphicFramePr>
+            <a:graphic xmlns:a="http://schemas.openxmlformats.org/drawingml/2006/main">
+              <a:graphicData uri="http://schemas.openxmlformats.org/drawingml/2006/picture">
+                <pic:pic xmlns:pic="http://schemas.openxmlformats.org/drawingml/2006/picture">
+                  <pic:nvPicPr>
+                    <pic:cNvPr id="1" name="Imagen 1" descr="Texto&#10;&#10;Descripción generada automáticamente"/>
+                    <pic:cNvPicPr/>
+                  </pic:nvPicPr>
+                  <pic:blipFill>
+                    <a:blip r:embed="rId8">
+                      <a:extLst>
+                        <a:ext uri="{28A0092B-C50C-407E-A947-70E740481C1C}">
+                          <a14:useLocalDpi xmlns:a14="http://schemas.microsoft.com/office/drawing/2010/main" val="0"/>
+                        </a:ext>
+                      </a:extLst>
+                    </a:blip>
+                    <a:stretch>
+                      <a:fillRect/>
+                    </a:stretch>
+                  </pic:blipFill>
+                  <pic:spPr>
+                    <a:xfrm>
+                      <a:off x="0" y="0"/>
+                      <a:ext cx="4257675" cy="1095375"/>
+                    </a:xfrm>
+                    <a:prstGeom prst="rect">
+                      <a:avLst/>
+                    </a:prstGeom>
+                  </pic:spPr>
+                </pic:pic>
+              </a:graphicData>
+            </a:graphic>
+          </wp:anchor>
+        </w:drawing>
+      </w:r>
+      <w:r>
+        <w:rPr>
+          <w:b/>
+          <w:bCs/>
+          <w:lang w:val="es-CO"/>
+        </w:rPr>
+        <w:t xml:space="preserve"> </w:t>
+      </w:r>
+    </w:p>
+    <w:p>
+      <w:pPr>
+        <w:rPr>
+          <w:lang w:val="es-CO"/>
+        </w:rPr>
+      </w:pPr>
+    </w:p>
+    <w:p>
+      <w:pPr>
+        <w:rPr>
+          <w:lang w:val="es-CO"/>
+        </w:rPr>
+      </w:pPr>
+    </w:p>
+    <w:p>
+      <w:pPr>
+        <w:rPr>
+          <w:lang w:val="es-CO"/>
+        </w:rPr>
+      </w:pPr>
+    </w:p>
+    <w:p>
+      <w:pPr>
+        <w:rPr>
+          <w:lang w:val="es-CO"/>
+        </w:rPr>
+      </w:pPr>
+    </w:p>
+    <w:p>
+      <w:pPr>
+        <w:pStyle w:val="Prrafodelista"/>
         <w:numPr>
           <w:ilvl w:val="0"/>
-          <w:numId w:val="18"/>
+          <w:numId w:val="14"/>
         </w:numPr>
-        <w:ind w:left="360"/>
-        <w:rPr>
-          <w:lang w:val="es-419"/>
+        <w:rPr>
+          <w:lang w:val="es-CO"/>
         </w:rPr>
       </w:pPr>
       <w:r>
         <w:rPr>
-          <w:lang w:val="es-419"/>
+          <w:lang w:val="es-CO"/>
         </w:rPr>
         <w:t>¿Por qué considera que se debe hacer este cambio?</w:t>
       </w:r>
     </w:p>
     <w:p>
       <w:pPr>
-        <w:rPr>
-          <w:lang w:val="es-419"/>
-        </w:rPr>
-      </w:pPr>
-    </w:p>
-    <w:p>
-      <w:pPr>
-        <w:pStyle w:val="ListParagraph"/>
-        <w:numPr>
-          <w:ilvl w:val="0"/>
-          <w:numId w:val="18"/>
-        </w:numPr>
-        <w:ind w:left="360"/>
-        <w:rPr>
-          <w:lang w:val="es-419"/>
+        <w:pStyle w:val="Prrafodelista"/>
+        <w:rPr>
+          <w:lang w:val="es-CO"/>
         </w:rPr>
       </w:pPr>
       <w:r>
         <w:rPr>
-          <w:lang w:val="es-419"/>
-        </w:rPr>
-        <w:t xml:space="preserve">¿Cuál es el valor inicial que tiene Python cómo límite de recursión? </w:t>
+          <w:b/>
+          <w:bCs/>
+          <w:lang w:val="es-CO"/>
+        </w:rPr>
+        <w:t xml:space="preserve">R/ </w:t>
+      </w:r>
+      <w:r>
+        <w:rPr>
+          <w:lang w:val="es-CO"/>
+        </w:rPr>
+        <w:t>Debe realizarse porque para hacer uso de algunos algoritmos en los Grafos es necesario realizar gran cantidad de iteraciones dependiendo de su tamaño. Podría haber un caso donde se llegue al límite, y, no se podría realizar la operación deseada. Por ende, debe expandirse el límite.</w:t>
       </w:r>
     </w:p>
     <w:p>
       <w:pPr>
-        <w:rPr>
-          <w:lang w:val="es-419"/>
+        <w:pStyle w:val="Prrafodelista"/>
+        <w:rPr>
+          <w:lang w:val="es-CO"/>
         </w:rPr>
       </w:pPr>
     </w:p>
     <w:p>
       <w:pPr>
-        <w:pStyle w:val="ListParagraph"/>
+        <w:pStyle w:val="Prrafodelista"/>
         <w:numPr>
           <w:ilvl w:val="0"/>
-          <w:numId w:val="18"/>
+          <w:numId w:val="14"/>
         </w:numPr>
-        <w:ind w:left="360"/>
-        <w:rPr>
-          <w:lang w:val="es-419"/>
+        <w:rPr>
+          <w:lang w:val="es-CO"/>
         </w:rPr>
       </w:pPr>
       <w:r>
         <w:rPr>
-          <w:lang w:val="es-419"/>
-        </w:rPr>
-        <w:t>¿Qué relación creen que existe entre el número de vértices, arcos y el tiempo que toma la operación 4?</w:t>
+          <w:lang w:val="es-CO"/>
+        </w:rPr>
+        <w:t>¿Cuál es el valor inicial que tiene Python cómo límite de recursión?</w:t>
       </w:r>
     </w:p>
     <w:p>
       <w:pPr>
-        <w:rPr>
-          <w:lang w:val="es-419"/>
-        </w:rPr>
-      </w:pPr>
-    </w:p>
-    <w:p>
-      <w:pPr>
-        <w:pStyle w:val="ListParagraph"/>
-        <w:numPr>
-          <w:ilvl w:val="0"/>
-          <w:numId w:val="18"/>
-        </w:numPr>
-        <w:ind w:left="360"/>
-        <w:rPr>
-          <w:lang w:val="es-419"/>
+        <w:pStyle w:val="Prrafodelista"/>
+        <w:rPr>
+          <w:rFonts w:ascii="Dax-Regular" w:hAnsi="Dax-Regular"/>
+          <w:lang w:val="es-CO"/>
         </w:rPr>
       </w:pPr>
       <w:r>
         <w:rPr>
-          <w:lang w:val="es-419"/>
-        </w:rPr>
-        <w:t>¿El grafo definido es denso o disperso?, ¿El grafo es dirigido o no dirigido?, ¿El grafo está fuertemente conectado?</w:t>
+          <w:rFonts w:ascii="Dax-Regular" w:hAnsi="Dax-Regular"/>
+          <w:b/>
+          <w:bCs/>
+          <w:lang w:val="es-CO"/>
+        </w:rPr>
+        <w:t xml:space="preserve">R/ </w:t>
+      </w:r>
+      <w:r>
+        <w:rPr>
+          <w:rFonts w:ascii="Dax-Regular" w:hAnsi="Dax-Regular"/>
+          <w:lang w:val="es-CO"/>
+        </w:rPr>
+        <w:t>1000 iteraciones.</w:t>
       </w:r>
     </w:p>
     <w:p>
       <w:pPr>
-        <w:rPr>
-          <w:lang w:val="es-419"/>
+        <w:pStyle w:val="Prrafodelista"/>
+        <w:rPr>
+          <w:rFonts w:ascii="Dax-Regular" w:hAnsi="Dax-Regular"/>
+          <w:lang w:val="es-CO"/>
         </w:rPr>
       </w:pPr>
     </w:p>
     <w:p>
       <w:pPr>
-        <w:pStyle w:val="ListParagraph"/>
+        <w:pStyle w:val="Prrafodelista"/>
+        <w:rPr>
+          <w:rFonts w:ascii="Dax-Regular" w:hAnsi="Dax-Regular"/>
+          <w:b/>
+          <w:bCs/>
+          <w:lang w:val="es-CO"/>
+        </w:rPr>
+      </w:pPr>
+      <w:r>
+        <w:rPr>
+          <w:rFonts w:ascii="Dax-Regular" w:hAnsi="Dax-Regular"/>
+          <w:b/>
+          <w:bCs/>
+          <w:lang w:val="es-CO"/>
+        </w:rPr>
+        <w:t>Operación 4:</w:t>
+      </w:r>
+    </w:p>
+    <w:tbl>
+      <w:tblPr>
+        <w:tblStyle w:val="Tablaconcuadrcula"/>
+        <w:tblW w:w="0" w:type="auto"/>
+        <w:tblInd w:w="720" w:type="dxa"/>
+        <w:tblLook w:val="04A0" w:firstRow="1" w:lastRow="0" w:firstColumn="1" w:lastColumn="0" w:noHBand="0" w:noVBand="1"/>
+      </w:tblPr>
+      <w:tblGrid>
+        <w:gridCol w:w="2258"/>
+        <w:gridCol w:w="1849"/>
+        <w:gridCol w:w="2105"/>
+        <w:gridCol w:w="2418"/>
+      </w:tblGrid>
+      <w:tr>
+        <w:tc>
+          <w:tcPr>
+            <w:tcW w:w="2258" w:type="dxa"/>
+          </w:tcPr>
+          <w:p>
+            <w:pPr>
+              <w:pStyle w:val="Prrafodelista"/>
+              <w:ind w:left="0"/>
+              <w:jc w:val="center"/>
+              <w:rPr>
+                <w:rFonts w:ascii="Dax-Regular" w:hAnsi="Dax-Regular"/>
+                <w:b/>
+                <w:bCs/>
+                <w:lang w:val="es-CO"/>
+              </w:rPr>
+            </w:pPr>
+            <w:r>
+              <w:rPr>
+                <w:rFonts w:ascii="Dax-Regular" w:hAnsi="Dax-Regular"/>
+                <w:b/>
+                <w:bCs/>
+                <w:lang w:val="es-CO"/>
+              </w:rPr>
+              <w:t>Archivo</w:t>
+            </w:r>
+          </w:p>
+        </w:tc>
+        <w:tc>
+          <w:tcPr>
+            <w:tcW w:w="1849" w:type="dxa"/>
+          </w:tcPr>
+          <w:p>
+            <w:pPr>
+              <w:pStyle w:val="Prrafodelista"/>
+              <w:ind w:left="0"/>
+              <w:jc w:val="center"/>
+              <w:rPr>
+                <w:rFonts w:ascii="Dax-Regular" w:hAnsi="Dax-Regular"/>
+                <w:b/>
+                <w:bCs/>
+                <w:lang w:val="es-CO"/>
+              </w:rPr>
+            </w:pPr>
+            <w:r>
+              <w:rPr>
+                <w:rFonts w:ascii="Dax-Regular" w:hAnsi="Dax-Regular"/>
+                <w:b/>
+                <w:bCs/>
+                <w:lang w:val="es-CO"/>
+              </w:rPr>
+              <w:t>Vértices</w:t>
+            </w:r>
+          </w:p>
+        </w:tc>
+        <w:tc>
+          <w:tcPr>
+            <w:tcW w:w="2105" w:type="dxa"/>
+          </w:tcPr>
+          <w:p>
+            <w:pPr>
+              <w:pStyle w:val="Prrafodelista"/>
+              <w:ind w:left="0"/>
+              <w:jc w:val="center"/>
+              <w:rPr>
+                <w:rFonts w:ascii="Dax-Regular" w:hAnsi="Dax-Regular"/>
+                <w:b/>
+                <w:bCs/>
+                <w:lang w:val="es-CO"/>
+              </w:rPr>
+            </w:pPr>
+            <w:r>
+              <w:rPr>
+                <w:rFonts w:ascii="Dax-Regular" w:hAnsi="Dax-Regular"/>
+                <w:b/>
+                <w:bCs/>
+                <w:lang w:val="es-CO"/>
+              </w:rPr>
+              <w:t>Arcos</w:t>
+            </w:r>
+          </w:p>
+        </w:tc>
+        <w:tc>
+          <w:tcPr>
+            <w:tcW w:w="2418" w:type="dxa"/>
+          </w:tcPr>
+          <w:p>
+            <w:pPr>
+              <w:pStyle w:val="Prrafodelista"/>
+              <w:ind w:left="0"/>
+              <w:jc w:val="center"/>
+              <w:rPr>
+                <w:rFonts w:ascii="Dax-Regular" w:hAnsi="Dax-Regular"/>
+                <w:b/>
+                <w:bCs/>
+                <w:lang w:val="es-CO"/>
+              </w:rPr>
+            </w:pPr>
+            <w:r>
+              <w:rPr>
+                <w:rFonts w:ascii="Dax-Regular" w:hAnsi="Dax-Regular"/>
+                <w:b/>
+                <w:bCs/>
+                <w:lang w:val="es-CO"/>
+              </w:rPr>
+              <w:t>Tiempo de ejecución</w:t>
+            </w:r>
+          </w:p>
+        </w:tc>
+      </w:tr>
+      <w:tr>
+        <w:tc>
+          <w:tcPr>
+            <w:tcW w:w="2258" w:type="dxa"/>
+          </w:tcPr>
+          <w:p>
+            <w:pPr>
+              <w:pStyle w:val="Prrafodelista"/>
+              <w:ind w:left="0"/>
+              <w:rPr>
+                <w:rFonts w:ascii="Dax-Regular" w:hAnsi="Dax-Regular"/>
+                <w:lang w:val="es-CO"/>
+              </w:rPr>
+            </w:pPr>
+            <w:r>
+              <w:rPr>
+                <w:rFonts w:ascii="Dax-Regular" w:hAnsi="Dax-Regular"/>
+                <w:lang w:val="es-CO"/>
+              </w:rPr>
+              <w:t xml:space="preserve">Bus </w:t>
+            </w:r>
+            <w:proofErr w:type="spellStart"/>
+            <w:r>
+              <w:rPr>
+                <w:rFonts w:ascii="Dax-Regular" w:hAnsi="Dax-Regular"/>
+                <w:lang w:val="es-CO"/>
+              </w:rPr>
+              <w:t>routes</w:t>
+            </w:r>
+            <w:proofErr w:type="spellEnd"/>
+            <w:r>
+              <w:rPr>
+                <w:rFonts w:ascii="Dax-Regular" w:hAnsi="Dax-Regular"/>
+                <w:lang w:val="es-CO"/>
+              </w:rPr>
+              <w:t xml:space="preserve"> 50</w:t>
+            </w:r>
+          </w:p>
+        </w:tc>
+        <w:tc>
+          <w:tcPr>
+            <w:tcW w:w="1849" w:type="dxa"/>
+          </w:tcPr>
+          <w:p>
+            <w:pPr>
+              <w:pStyle w:val="Prrafodelista"/>
+              <w:ind w:left="0"/>
+              <w:rPr>
+                <w:rFonts w:ascii="Dax-Regular" w:hAnsi="Dax-Regular"/>
+                <w:lang w:val="es-CO"/>
+              </w:rPr>
+            </w:pPr>
+            <w:r>
+              <w:rPr>
+                <w:rFonts w:ascii="Dax-Regular" w:hAnsi="Dax-Regular"/>
+                <w:lang w:val="es-CO"/>
+              </w:rPr>
+              <w:t>74</w:t>
+            </w:r>
+          </w:p>
+        </w:tc>
+        <w:tc>
+          <w:tcPr>
+            <w:tcW w:w="2105" w:type="dxa"/>
+          </w:tcPr>
+          <w:p>
+            <w:pPr>
+              <w:pStyle w:val="Prrafodelista"/>
+              <w:ind w:left="0"/>
+              <w:rPr>
+                <w:rFonts w:ascii="Dax-Regular" w:hAnsi="Dax-Regular"/>
+                <w:lang w:val="es-CO"/>
+              </w:rPr>
+            </w:pPr>
+            <w:r>
+              <w:rPr>
+                <w:rFonts w:ascii="Dax-Regular" w:hAnsi="Dax-Regular"/>
+                <w:lang w:val="es-CO"/>
+              </w:rPr>
+              <w:t>73</w:t>
+            </w:r>
+          </w:p>
+        </w:tc>
+        <w:tc>
+          <w:tcPr>
+            <w:tcW w:w="2418" w:type="dxa"/>
+          </w:tcPr>
+          <w:p>
+            <w:pPr>
+              <w:pStyle w:val="Prrafodelista"/>
+              <w:ind w:left="0"/>
+              <w:rPr>
+                <w:rFonts w:ascii="Dax-Regular" w:hAnsi="Dax-Regular"/>
+                <w:lang w:val="es-CO"/>
+              </w:rPr>
+            </w:pPr>
+            <w:r>
+              <w:rPr>
+                <w:rFonts w:ascii="Dax-Regular" w:hAnsi="Dax-Regular"/>
+                <w:lang w:val="es-CO"/>
+              </w:rPr>
+              <w:t>15.625</w:t>
+            </w:r>
+          </w:p>
+        </w:tc>
+      </w:tr>
+      <w:tr>
+        <w:tc>
+          <w:tcPr>
+            <w:tcW w:w="2258" w:type="dxa"/>
+          </w:tcPr>
+          <w:p>
+            <w:pPr>
+              <w:pStyle w:val="Prrafodelista"/>
+              <w:ind w:left="0"/>
+              <w:rPr>
+                <w:rFonts w:ascii="Dax-Regular" w:hAnsi="Dax-Regular"/>
+                <w:lang w:val="es-CO"/>
+              </w:rPr>
+            </w:pPr>
+            <w:r>
+              <w:rPr>
+                <w:rFonts w:ascii="Dax-Regular" w:hAnsi="Dax-Regular"/>
+                <w:lang w:val="es-CO"/>
+              </w:rPr>
+              <w:t xml:space="preserve">Bus </w:t>
+            </w:r>
+            <w:proofErr w:type="spellStart"/>
+            <w:r>
+              <w:rPr>
+                <w:rFonts w:ascii="Dax-Regular" w:hAnsi="Dax-Regular"/>
+                <w:lang w:val="es-CO"/>
+              </w:rPr>
+              <w:t>routes</w:t>
+            </w:r>
+            <w:proofErr w:type="spellEnd"/>
+            <w:r>
+              <w:rPr>
+                <w:rFonts w:ascii="Dax-Regular" w:hAnsi="Dax-Regular"/>
+                <w:lang w:val="es-CO"/>
+              </w:rPr>
+              <w:t xml:space="preserve"> </w:t>
+            </w:r>
+            <w:r>
+              <w:rPr>
+                <w:rFonts w:ascii="Dax-Regular" w:hAnsi="Dax-Regular"/>
+                <w:lang w:val="es-CO"/>
+              </w:rPr>
+              <w:t>1</w:t>
+            </w:r>
+            <w:r>
+              <w:rPr>
+                <w:rFonts w:ascii="Dax-Regular" w:hAnsi="Dax-Regular"/>
+                <w:lang w:val="es-CO"/>
+              </w:rPr>
+              <w:t>50</w:t>
+            </w:r>
+          </w:p>
+        </w:tc>
+        <w:tc>
+          <w:tcPr>
+            <w:tcW w:w="1849" w:type="dxa"/>
+          </w:tcPr>
+          <w:p>
+            <w:pPr>
+              <w:pStyle w:val="Prrafodelista"/>
+              <w:ind w:left="0"/>
+              <w:rPr>
+                <w:rFonts w:ascii="Dax-Regular" w:hAnsi="Dax-Regular"/>
+                <w:lang w:val="es-CO"/>
+              </w:rPr>
+            </w:pPr>
+            <w:r>
+              <w:rPr>
+                <w:rFonts w:ascii="Dax-Regular" w:hAnsi="Dax-Regular"/>
+                <w:lang w:val="es-CO"/>
+              </w:rPr>
+              <w:t>146</w:t>
+            </w:r>
+          </w:p>
+        </w:tc>
+        <w:tc>
+          <w:tcPr>
+            <w:tcW w:w="2105" w:type="dxa"/>
+          </w:tcPr>
+          <w:p>
+            <w:pPr>
+              <w:pStyle w:val="Prrafodelista"/>
+              <w:ind w:left="0"/>
+              <w:rPr>
+                <w:rFonts w:ascii="Dax-Regular" w:hAnsi="Dax-Regular"/>
+                <w:lang w:val="es-CO"/>
+              </w:rPr>
+            </w:pPr>
+            <w:r>
+              <w:rPr>
+                <w:rFonts w:ascii="Dax-Regular" w:hAnsi="Dax-Regular"/>
+                <w:lang w:val="es-CO"/>
+              </w:rPr>
+              <w:t>146</w:t>
+            </w:r>
+          </w:p>
+        </w:tc>
+        <w:tc>
+          <w:tcPr>
+            <w:tcW w:w="2418" w:type="dxa"/>
+          </w:tcPr>
+          <w:p>
+            <w:pPr>
+              <w:pStyle w:val="Prrafodelista"/>
+              <w:ind w:left="0"/>
+              <w:rPr>
+                <w:rFonts w:ascii="Dax-Regular" w:hAnsi="Dax-Regular"/>
+                <w:lang w:val="es-CO"/>
+              </w:rPr>
+            </w:pPr>
+            <w:r>
+              <w:rPr>
+                <w:rFonts w:ascii="Dax-Regular" w:hAnsi="Dax-Regular"/>
+                <w:lang w:val="es-CO"/>
+              </w:rPr>
+              <w:t>31.25</w:t>
+            </w:r>
+          </w:p>
+        </w:tc>
+      </w:tr>
+      <w:tr>
+        <w:tc>
+          <w:tcPr>
+            <w:tcW w:w="2258" w:type="dxa"/>
+          </w:tcPr>
+          <w:p>
+            <w:pPr>
+              <w:pStyle w:val="Prrafodelista"/>
+              <w:ind w:left="0"/>
+              <w:rPr>
+                <w:rFonts w:ascii="Dax-Regular" w:hAnsi="Dax-Regular"/>
+                <w:lang w:val="es-CO"/>
+              </w:rPr>
+            </w:pPr>
+            <w:r>
+              <w:rPr>
+                <w:rFonts w:ascii="Dax-Regular" w:hAnsi="Dax-Regular"/>
+                <w:lang w:val="es-CO"/>
+              </w:rPr>
+              <w:t xml:space="preserve">Bus </w:t>
+            </w:r>
+            <w:proofErr w:type="spellStart"/>
+            <w:r>
+              <w:rPr>
+                <w:rFonts w:ascii="Dax-Regular" w:hAnsi="Dax-Regular"/>
+                <w:lang w:val="es-CO"/>
+              </w:rPr>
+              <w:t>routes</w:t>
+            </w:r>
+            <w:proofErr w:type="spellEnd"/>
+            <w:r>
+              <w:rPr>
+                <w:rFonts w:ascii="Dax-Regular" w:hAnsi="Dax-Regular"/>
+                <w:lang w:val="es-CO"/>
+              </w:rPr>
+              <w:t xml:space="preserve"> </w:t>
+            </w:r>
+            <w:r>
+              <w:rPr>
+                <w:rFonts w:ascii="Dax-Regular" w:hAnsi="Dax-Regular"/>
+                <w:lang w:val="es-CO"/>
+              </w:rPr>
+              <w:t>300</w:t>
+            </w:r>
+          </w:p>
+        </w:tc>
+        <w:tc>
+          <w:tcPr>
+            <w:tcW w:w="1849" w:type="dxa"/>
+          </w:tcPr>
+          <w:p>
+            <w:pPr>
+              <w:pStyle w:val="Prrafodelista"/>
+              <w:ind w:left="0"/>
+              <w:rPr>
+                <w:rFonts w:ascii="Dax-Regular" w:hAnsi="Dax-Regular"/>
+                <w:lang w:val="es-CO"/>
+              </w:rPr>
+            </w:pPr>
+            <w:r>
+              <w:rPr>
+                <w:rFonts w:ascii="Dax-Regular" w:hAnsi="Dax-Regular"/>
+                <w:lang w:val="es-CO"/>
+              </w:rPr>
+              <w:t>295</w:t>
+            </w:r>
+          </w:p>
+        </w:tc>
+        <w:tc>
+          <w:tcPr>
+            <w:tcW w:w="2105" w:type="dxa"/>
+          </w:tcPr>
+          <w:p>
+            <w:pPr>
+              <w:pStyle w:val="Prrafodelista"/>
+              <w:ind w:left="0"/>
+              <w:rPr>
+                <w:rFonts w:ascii="Dax-Regular" w:hAnsi="Dax-Regular"/>
+                <w:lang w:val="es-CO"/>
+              </w:rPr>
+            </w:pPr>
+            <w:r>
+              <w:rPr>
+                <w:rFonts w:ascii="Dax-Regular" w:hAnsi="Dax-Regular"/>
+                <w:lang w:val="es-CO"/>
+              </w:rPr>
+              <w:t>382</w:t>
+            </w:r>
+          </w:p>
+        </w:tc>
+        <w:tc>
+          <w:tcPr>
+            <w:tcW w:w="2418" w:type="dxa"/>
+          </w:tcPr>
+          <w:p>
+            <w:pPr>
+              <w:pStyle w:val="Prrafodelista"/>
+              <w:ind w:left="0"/>
+              <w:rPr>
+                <w:rFonts w:ascii="Dax-Regular" w:hAnsi="Dax-Regular"/>
+                <w:lang w:val="es-CO"/>
+              </w:rPr>
+            </w:pPr>
+            <w:r>
+              <w:rPr>
+                <w:rFonts w:ascii="Dax-Regular" w:hAnsi="Dax-Regular"/>
+                <w:lang w:val="es-CO"/>
+              </w:rPr>
+              <w:t>62.5</w:t>
+            </w:r>
+          </w:p>
+        </w:tc>
+      </w:tr>
+      <w:tr>
+        <w:tc>
+          <w:tcPr>
+            <w:tcW w:w="2258" w:type="dxa"/>
+          </w:tcPr>
+          <w:p>
+            <w:pPr>
+              <w:pStyle w:val="Prrafodelista"/>
+              <w:ind w:left="0"/>
+              <w:rPr>
+                <w:rFonts w:ascii="Dax-Regular" w:hAnsi="Dax-Regular"/>
+                <w:lang w:val="es-CO"/>
+              </w:rPr>
+            </w:pPr>
+            <w:r>
+              <w:rPr>
+                <w:rFonts w:ascii="Dax-Regular" w:hAnsi="Dax-Regular"/>
+                <w:lang w:val="es-CO"/>
+              </w:rPr>
+              <w:t xml:space="preserve">Bus </w:t>
+            </w:r>
+            <w:proofErr w:type="spellStart"/>
+            <w:r>
+              <w:rPr>
+                <w:rFonts w:ascii="Dax-Regular" w:hAnsi="Dax-Regular"/>
+                <w:lang w:val="es-CO"/>
+              </w:rPr>
+              <w:t>routes</w:t>
+            </w:r>
+            <w:proofErr w:type="spellEnd"/>
+            <w:r>
+              <w:rPr>
+                <w:rFonts w:ascii="Dax-Regular" w:hAnsi="Dax-Regular"/>
+                <w:lang w:val="es-CO"/>
+              </w:rPr>
+              <w:t xml:space="preserve"> </w:t>
+            </w:r>
+            <w:r>
+              <w:rPr>
+                <w:rFonts w:ascii="Dax-Regular" w:hAnsi="Dax-Regular"/>
+                <w:lang w:val="es-CO"/>
+              </w:rPr>
+              <w:t>1000</w:t>
+            </w:r>
+          </w:p>
+        </w:tc>
+        <w:tc>
+          <w:tcPr>
+            <w:tcW w:w="1849" w:type="dxa"/>
+          </w:tcPr>
+          <w:p>
+            <w:pPr>
+              <w:pStyle w:val="Prrafodelista"/>
+              <w:ind w:left="0"/>
+              <w:rPr>
+                <w:rFonts w:ascii="Dax-Regular" w:hAnsi="Dax-Regular"/>
+                <w:lang w:val="es-CO"/>
+              </w:rPr>
+            </w:pPr>
+            <w:r>
+              <w:rPr>
+                <w:rFonts w:ascii="Dax-Regular" w:hAnsi="Dax-Regular"/>
+                <w:lang w:val="es-CO"/>
+              </w:rPr>
+              <w:t>984</w:t>
+            </w:r>
+          </w:p>
+        </w:tc>
+        <w:tc>
+          <w:tcPr>
+            <w:tcW w:w="2105" w:type="dxa"/>
+          </w:tcPr>
+          <w:p>
+            <w:pPr>
+              <w:pStyle w:val="Prrafodelista"/>
+              <w:ind w:left="0"/>
+              <w:rPr>
+                <w:rFonts w:ascii="Dax-Regular" w:hAnsi="Dax-Regular"/>
+                <w:lang w:val="es-CO"/>
+              </w:rPr>
+            </w:pPr>
+            <w:r>
+              <w:rPr>
+                <w:rFonts w:ascii="Dax-Regular" w:hAnsi="Dax-Regular"/>
+                <w:lang w:val="es-CO"/>
+              </w:rPr>
+              <w:t>1633</w:t>
+            </w:r>
+          </w:p>
+        </w:tc>
+        <w:tc>
+          <w:tcPr>
+            <w:tcW w:w="2418" w:type="dxa"/>
+          </w:tcPr>
+          <w:p>
+            <w:pPr>
+              <w:pStyle w:val="Prrafodelista"/>
+              <w:ind w:left="0"/>
+              <w:rPr>
+                <w:rFonts w:ascii="Dax-Regular" w:hAnsi="Dax-Regular"/>
+                <w:lang w:val="es-CO"/>
+              </w:rPr>
+            </w:pPr>
+            <w:r>
+              <w:rPr>
+                <w:rFonts w:ascii="Dax-Regular" w:hAnsi="Dax-Regular"/>
+                <w:lang w:val="es-CO"/>
+              </w:rPr>
+              <w:t>234.375</w:t>
+            </w:r>
+          </w:p>
+        </w:tc>
+      </w:tr>
+      <w:tr>
+        <w:tc>
+          <w:tcPr>
+            <w:tcW w:w="2258" w:type="dxa"/>
+          </w:tcPr>
+          <w:p>
+            <w:pPr>
+              <w:pStyle w:val="Prrafodelista"/>
+              <w:ind w:left="0"/>
+              <w:rPr>
+                <w:rFonts w:ascii="Dax-Regular" w:hAnsi="Dax-Regular"/>
+                <w:lang w:val="es-CO"/>
+              </w:rPr>
+            </w:pPr>
+            <w:r>
+              <w:rPr>
+                <w:rFonts w:ascii="Dax-Regular" w:hAnsi="Dax-Regular"/>
+                <w:lang w:val="es-CO"/>
+              </w:rPr>
+              <w:t xml:space="preserve">Bus </w:t>
+            </w:r>
+            <w:proofErr w:type="spellStart"/>
+            <w:r>
+              <w:rPr>
+                <w:rFonts w:ascii="Dax-Regular" w:hAnsi="Dax-Regular"/>
+                <w:lang w:val="es-CO"/>
+              </w:rPr>
+              <w:t>routes</w:t>
+            </w:r>
+            <w:proofErr w:type="spellEnd"/>
+            <w:r>
+              <w:rPr>
+                <w:rFonts w:ascii="Dax-Regular" w:hAnsi="Dax-Regular"/>
+                <w:lang w:val="es-CO"/>
+              </w:rPr>
+              <w:t xml:space="preserve"> </w:t>
+            </w:r>
+            <w:r>
+              <w:rPr>
+                <w:rFonts w:ascii="Dax-Regular" w:hAnsi="Dax-Regular"/>
+                <w:lang w:val="es-CO"/>
+              </w:rPr>
+              <w:t>2000</w:t>
+            </w:r>
+          </w:p>
+        </w:tc>
+        <w:tc>
+          <w:tcPr>
+            <w:tcW w:w="1849" w:type="dxa"/>
+          </w:tcPr>
+          <w:p>
+            <w:pPr>
+              <w:pStyle w:val="Prrafodelista"/>
+              <w:ind w:left="0"/>
+              <w:rPr>
+                <w:rFonts w:ascii="Dax-Regular" w:hAnsi="Dax-Regular"/>
+                <w:lang w:val="es-CO"/>
+              </w:rPr>
+            </w:pPr>
+            <w:r>
+              <w:rPr>
+                <w:rFonts w:ascii="Dax-Regular" w:hAnsi="Dax-Regular"/>
+                <w:lang w:val="es-CO"/>
+              </w:rPr>
+              <w:t>1954</w:t>
+            </w:r>
+          </w:p>
+        </w:tc>
+        <w:tc>
+          <w:tcPr>
+            <w:tcW w:w="2105" w:type="dxa"/>
+          </w:tcPr>
+          <w:p>
+            <w:pPr>
+              <w:pStyle w:val="Prrafodelista"/>
+              <w:ind w:left="0"/>
+              <w:rPr>
+                <w:rFonts w:ascii="Dax-Regular" w:hAnsi="Dax-Regular"/>
+                <w:lang w:val="es-CO"/>
+              </w:rPr>
+            </w:pPr>
+            <w:r>
+              <w:rPr>
+                <w:rFonts w:ascii="Dax-Regular" w:hAnsi="Dax-Regular"/>
+                <w:lang w:val="es-CO"/>
+              </w:rPr>
+              <w:t>3560</w:t>
+            </w:r>
+          </w:p>
+        </w:tc>
+        <w:tc>
+          <w:tcPr>
+            <w:tcW w:w="2418" w:type="dxa"/>
+          </w:tcPr>
+          <w:p>
+            <w:pPr>
+              <w:pStyle w:val="Prrafodelista"/>
+              <w:ind w:left="0"/>
+              <w:rPr>
+                <w:rFonts w:ascii="Dax-Regular" w:hAnsi="Dax-Regular"/>
+                <w:lang w:val="es-CO"/>
+              </w:rPr>
+            </w:pPr>
+            <w:r>
+              <w:rPr>
+                <w:rFonts w:ascii="Dax-Regular" w:hAnsi="Dax-Regular"/>
+                <w:lang w:val="es-CO"/>
+              </w:rPr>
+              <w:t>718.75</w:t>
+            </w:r>
+          </w:p>
+        </w:tc>
+      </w:tr>
+      <w:tr>
+        <w:tc>
+          <w:tcPr>
+            <w:tcW w:w="2258" w:type="dxa"/>
+          </w:tcPr>
+          <w:p>
+            <w:pPr>
+              <w:pStyle w:val="Prrafodelista"/>
+              <w:ind w:left="0"/>
+              <w:rPr>
+                <w:rFonts w:ascii="Dax-Regular" w:hAnsi="Dax-Regular"/>
+                <w:lang w:val="es-CO"/>
+              </w:rPr>
+            </w:pPr>
+            <w:r>
+              <w:rPr>
+                <w:rFonts w:ascii="Dax-Regular" w:hAnsi="Dax-Regular"/>
+                <w:lang w:val="es-CO"/>
+              </w:rPr>
+              <w:t xml:space="preserve">Bus </w:t>
+            </w:r>
+            <w:proofErr w:type="spellStart"/>
+            <w:r>
+              <w:rPr>
+                <w:rFonts w:ascii="Dax-Regular" w:hAnsi="Dax-Regular"/>
+                <w:lang w:val="es-CO"/>
+              </w:rPr>
+              <w:t>routes</w:t>
+            </w:r>
+            <w:proofErr w:type="spellEnd"/>
+            <w:r>
+              <w:rPr>
+                <w:rFonts w:ascii="Dax-Regular" w:hAnsi="Dax-Regular"/>
+                <w:lang w:val="es-CO"/>
+              </w:rPr>
+              <w:t xml:space="preserve"> </w:t>
+            </w:r>
+            <w:r>
+              <w:rPr>
+                <w:rFonts w:ascii="Dax-Regular" w:hAnsi="Dax-Regular"/>
+                <w:lang w:val="es-CO"/>
+              </w:rPr>
+              <w:t>3000</w:t>
+            </w:r>
+          </w:p>
+        </w:tc>
+        <w:tc>
+          <w:tcPr>
+            <w:tcW w:w="1849" w:type="dxa"/>
+          </w:tcPr>
+          <w:p>
+            <w:pPr>
+              <w:pStyle w:val="Prrafodelista"/>
+              <w:ind w:left="0"/>
+              <w:rPr>
+                <w:rFonts w:ascii="Dax-Regular" w:hAnsi="Dax-Regular"/>
+                <w:lang w:val="es-CO"/>
+              </w:rPr>
+            </w:pPr>
+            <w:r>
+              <w:rPr>
+                <w:rFonts w:ascii="Dax-Regular" w:hAnsi="Dax-Regular"/>
+                <w:lang w:val="es-CO"/>
+              </w:rPr>
+              <w:t>2922</w:t>
+            </w:r>
+          </w:p>
+        </w:tc>
+        <w:tc>
+          <w:tcPr>
+            <w:tcW w:w="2105" w:type="dxa"/>
+          </w:tcPr>
+          <w:p>
+            <w:pPr>
+              <w:pStyle w:val="Prrafodelista"/>
+              <w:ind w:left="0"/>
+              <w:rPr>
+                <w:rFonts w:ascii="Dax-Regular" w:hAnsi="Dax-Regular"/>
+                <w:lang w:val="es-CO"/>
+              </w:rPr>
+            </w:pPr>
+            <w:r>
+              <w:rPr>
+                <w:rFonts w:ascii="Dax-Regular" w:hAnsi="Dax-Regular"/>
+                <w:lang w:val="es-CO"/>
+              </w:rPr>
+              <w:t>5773</w:t>
+            </w:r>
+          </w:p>
+        </w:tc>
+        <w:tc>
+          <w:tcPr>
+            <w:tcW w:w="2418" w:type="dxa"/>
+          </w:tcPr>
+          <w:p>
+            <w:pPr>
+              <w:pStyle w:val="Prrafodelista"/>
+              <w:ind w:left="0"/>
+              <w:rPr>
+                <w:rFonts w:ascii="Dax-Regular" w:hAnsi="Dax-Regular"/>
+                <w:lang w:val="es-CO"/>
+              </w:rPr>
+            </w:pPr>
+            <w:r>
+              <w:rPr>
+                <w:rFonts w:ascii="Dax-Regular" w:hAnsi="Dax-Regular"/>
+                <w:lang w:val="es-CO"/>
+              </w:rPr>
+              <w:t>1234.375</w:t>
+            </w:r>
+          </w:p>
+        </w:tc>
+      </w:tr>
+      <w:tr>
+        <w:tc>
+          <w:tcPr>
+            <w:tcW w:w="2258" w:type="dxa"/>
+          </w:tcPr>
+          <w:p>
+            <w:pPr>
+              <w:pStyle w:val="Prrafodelista"/>
+              <w:ind w:left="0"/>
+              <w:rPr>
+                <w:rFonts w:ascii="Dax-Regular" w:hAnsi="Dax-Regular"/>
+                <w:lang w:val="es-CO"/>
+              </w:rPr>
+            </w:pPr>
+            <w:r>
+              <w:rPr>
+                <w:rFonts w:ascii="Dax-Regular" w:hAnsi="Dax-Regular"/>
+                <w:lang w:val="es-CO"/>
+              </w:rPr>
+              <w:t xml:space="preserve">Bus </w:t>
+            </w:r>
+            <w:proofErr w:type="spellStart"/>
+            <w:r>
+              <w:rPr>
+                <w:rFonts w:ascii="Dax-Regular" w:hAnsi="Dax-Regular"/>
+                <w:lang w:val="es-CO"/>
+              </w:rPr>
+              <w:t>routes</w:t>
+            </w:r>
+            <w:proofErr w:type="spellEnd"/>
+            <w:r>
+              <w:rPr>
+                <w:rFonts w:ascii="Dax-Regular" w:hAnsi="Dax-Regular"/>
+                <w:lang w:val="es-CO"/>
+              </w:rPr>
+              <w:t xml:space="preserve"> </w:t>
+            </w:r>
+            <w:r>
+              <w:rPr>
+                <w:rFonts w:ascii="Dax-Regular" w:hAnsi="Dax-Regular"/>
+                <w:lang w:val="es-CO"/>
+              </w:rPr>
+              <w:t>7000</w:t>
+            </w:r>
+          </w:p>
+        </w:tc>
+        <w:tc>
+          <w:tcPr>
+            <w:tcW w:w="1849" w:type="dxa"/>
+          </w:tcPr>
+          <w:p>
+            <w:pPr>
+              <w:pStyle w:val="Prrafodelista"/>
+              <w:ind w:left="0"/>
+              <w:rPr>
+                <w:rFonts w:ascii="Dax-Regular" w:hAnsi="Dax-Regular"/>
+                <w:lang w:val="es-CO"/>
+              </w:rPr>
+            </w:pPr>
+            <w:r>
+              <w:rPr>
+                <w:rFonts w:ascii="Dax-Regular" w:hAnsi="Dax-Regular"/>
+                <w:lang w:val="es-CO"/>
+              </w:rPr>
+              <w:t>6829</w:t>
+            </w:r>
+          </w:p>
+        </w:tc>
+        <w:tc>
+          <w:tcPr>
+            <w:tcW w:w="2105" w:type="dxa"/>
+          </w:tcPr>
+          <w:p>
+            <w:pPr>
+              <w:pStyle w:val="Prrafodelista"/>
+              <w:ind w:left="0"/>
+              <w:rPr>
+                <w:rFonts w:ascii="Dax-Regular" w:hAnsi="Dax-Regular"/>
+                <w:lang w:val="es-CO"/>
+              </w:rPr>
+            </w:pPr>
+            <w:r>
+              <w:rPr>
+                <w:rFonts w:ascii="Dax-Regular" w:hAnsi="Dax-Regular"/>
+                <w:lang w:val="es-CO"/>
+              </w:rPr>
+              <w:t>15334</w:t>
+            </w:r>
+          </w:p>
+        </w:tc>
+        <w:tc>
+          <w:tcPr>
+            <w:tcW w:w="2418" w:type="dxa"/>
+          </w:tcPr>
+          <w:p>
+            <w:pPr>
+              <w:pStyle w:val="Prrafodelista"/>
+              <w:ind w:left="0"/>
+              <w:rPr>
+                <w:rFonts w:ascii="Dax-Regular" w:hAnsi="Dax-Regular"/>
+                <w:lang w:val="es-CO"/>
+              </w:rPr>
+            </w:pPr>
+            <w:r>
+              <w:rPr>
+                <w:rFonts w:ascii="Dax-Regular" w:hAnsi="Dax-Regular"/>
+                <w:lang w:val="es-CO"/>
+              </w:rPr>
+              <w:t>6078.125</w:t>
+            </w:r>
+          </w:p>
+        </w:tc>
+      </w:tr>
+      <w:tr>
+        <w:tc>
+          <w:tcPr>
+            <w:tcW w:w="2258" w:type="dxa"/>
+          </w:tcPr>
+          <w:p>
+            <w:pPr>
+              <w:pStyle w:val="Prrafodelista"/>
+              <w:ind w:left="0"/>
+              <w:rPr>
+                <w:rFonts w:ascii="Dax-Regular" w:hAnsi="Dax-Regular"/>
+                <w:lang w:val="es-CO"/>
+              </w:rPr>
+            </w:pPr>
+            <w:r>
+              <w:rPr>
+                <w:rFonts w:ascii="Dax-Regular" w:hAnsi="Dax-Regular"/>
+                <w:lang w:val="es-CO"/>
+              </w:rPr>
+              <w:t xml:space="preserve">Bus </w:t>
+            </w:r>
+            <w:proofErr w:type="spellStart"/>
+            <w:r>
+              <w:rPr>
+                <w:rFonts w:ascii="Dax-Regular" w:hAnsi="Dax-Regular"/>
+                <w:lang w:val="es-CO"/>
+              </w:rPr>
+              <w:t>routes</w:t>
+            </w:r>
+            <w:proofErr w:type="spellEnd"/>
+            <w:r>
+              <w:rPr>
+                <w:rFonts w:ascii="Dax-Regular" w:hAnsi="Dax-Regular"/>
+                <w:lang w:val="es-CO"/>
+              </w:rPr>
+              <w:t xml:space="preserve"> </w:t>
+            </w:r>
+            <w:r>
+              <w:rPr>
+                <w:rFonts w:ascii="Dax-Regular" w:hAnsi="Dax-Regular"/>
+                <w:lang w:val="es-CO"/>
+              </w:rPr>
+              <w:t>10000</w:t>
+            </w:r>
+          </w:p>
+        </w:tc>
+        <w:tc>
+          <w:tcPr>
+            <w:tcW w:w="1849" w:type="dxa"/>
+          </w:tcPr>
+          <w:p>
+            <w:pPr>
+              <w:pStyle w:val="Prrafodelista"/>
+              <w:ind w:left="0"/>
+              <w:rPr>
+                <w:rFonts w:ascii="Dax-Regular" w:hAnsi="Dax-Regular"/>
+                <w:lang w:val="es-CO"/>
+              </w:rPr>
+            </w:pPr>
+            <w:r>
+              <w:rPr>
+                <w:rFonts w:ascii="Dax-Regular" w:hAnsi="Dax-Regular"/>
+                <w:lang w:val="es-CO"/>
+              </w:rPr>
+              <w:t>9767</w:t>
+            </w:r>
+          </w:p>
+        </w:tc>
+        <w:tc>
+          <w:tcPr>
+            <w:tcW w:w="2105" w:type="dxa"/>
+          </w:tcPr>
+          <w:p>
+            <w:pPr>
+              <w:pStyle w:val="Prrafodelista"/>
+              <w:ind w:left="0"/>
+              <w:rPr>
+                <w:rFonts w:ascii="Dax-Regular" w:hAnsi="Dax-Regular"/>
+                <w:lang w:val="es-CO"/>
+              </w:rPr>
+            </w:pPr>
+            <w:r>
+              <w:rPr>
+                <w:rFonts w:ascii="Dax-Regular" w:hAnsi="Dax-Regular"/>
+                <w:lang w:val="es-CO"/>
+              </w:rPr>
+              <w:t>22758</w:t>
+            </w:r>
+          </w:p>
+        </w:tc>
+        <w:tc>
+          <w:tcPr>
+            <w:tcW w:w="2418" w:type="dxa"/>
+          </w:tcPr>
+          <w:p>
+            <w:pPr>
+              <w:pStyle w:val="Prrafodelista"/>
+              <w:ind w:left="0"/>
+              <w:rPr>
+                <w:rFonts w:ascii="Dax-Regular" w:hAnsi="Dax-Regular"/>
+                <w:lang w:val="es-CO"/>
+              </w:rPr>
+            </w:pPr>
+            <w:r>
+              <w:rPr>
+                <w:rFonts w:ascii="Dax-Regular" w:hAnsi="Dax-Regular"/>
+                <w:lang w:val="es-CO"/>
+              </w:rPr>
+              <w:t>11281.25</w:t>
+            </w:r>
+          </w:p>
+        </w:tc>
+      </w:tr>
+      <w:tr>
+        <w:tc>
+          <w:tcPr>
+            <w:tcW w:w="2258" w:type="dxa"/>
+          </w:tcPr>
+          <w:p>
+            <w:pPr>
+              <w:pStyle w:val="Prrafodelista"/>
+              <w:ind w:left="0"/>
+              <w:rPr>
+                <w:rFonts w:ascii="Dax-Regular" w:hAnsi="Dax-Regular"/>
+                <w:lang w:val="es-CO"/>
+              </w:rPr>
+            </w:pPr>
+            <w:r>
+              <w:rPr>
+                <w:rFonts w:ascii="Dax-Regular" w:hAnsi="Dax-Regular"/>
+                <w:lang w:val="es-CO"/>
+              </w:rPr>
+              <w:t xml:space="preserve">Bus </w:t>
+            </w:r>
+            <w:proofErr w:type="spellStart"/>
+            <w:r>
+              <w:rPr>
+                <w:rFonts w:ascii="Dax-Regular" w:hAnsi="Dax-Regular"/>
+                <w:lang w:val="es-CO"/>
+              </w:rPr>
+              <w:t>routes</w:t>
+            </w:r>
+            <w:proofErr w:type="spellEnd"/>
+            <w:r>
+              <w:rPr>
+                <w:rFonts w:ascii="Dax-Regular" w:hAnsi="Dax-Regular"/>
+                <w:lang w:val="es-CO"/>
+              </w:rPr>
+              <w:t xml:space="preserve"> </w:t>
+            </w:r>
+            <w:r>
+              <w:rPr>
+                <w:rFonts w:ascii="Dax-Regular" w:hAnsi="Dax-Regular"/>
+                <w:lang w:val="es-CO"/>
+              </w:rPr>
+              <w:t>14000</w:t>
+            </w:r>
+          </w:p>
+        </w:tc>
+        <w:tc>
+          <w:tcPr>
+            <w:tcW w:w="1849" w:type="dxa"/>
+          </w:tcPr>
+          <w:p>
+            <w:pPr>
+              <w:pStyle w:val="Prrafodelista"/>
+              <w:ind w:left="0"/>
+              <w:rPr>
+                <w:rFonts w:ascii="Dax-Regular" w:hAnsi="Dax-Regular"/>
+                <w:lang w:val="es-CO"/>
+              </w:rPr>
+            </w:pPr>
+            <w:r>
+              <w:rPr>
+                <w:rFonts w:ascii="Dax-Regular" w:hAnsi="Dax-Regular"/>
+                <w:lang w:val="es-CO"/>
+              </w:rPr>
+              <w:t>15535</w:t>
+            </w:r>
+          </w:p>
+        </w:tc>
+        <w:tc>
+          <w:tcPr>
+            <w:tcW w:w="2105" w:type="dxa"/>
+          </w:tcPr>
+          <w:p>
+            <w:pPr>
+              <w:pStyle w:val="Prrafodelista"/>
+              <w:ind w:left="0"/>
+              <w:rPr>
+                <w:rFonts w:ascii="Dax-Regular" w:hAnsi="Dax-Regular"/>
+                <w:lang w:val="es-CO"/>
+              </w:rPr>
+            </w:pPr>
+            <w:r>
+              <w:rPr>
+                <w:rFonts w:ascii="Dax-Regular" w:hAnsi="Dax-Regular"/>
+                <w:lang w:val="es-CO"/>
+              </w:rPr>
+              <w:t>32270</w:t>
+            </w:r>
+          </w:p>
+        </w:tc>
+        <w:tc>
+          <w:tcPr>
+            <w:tcW w:w="2418" w:type="dxa"/>
+          </w:tcPr>
+          <w:p>
+            <w:pPr>
+              <w:pStyle w:val="Prrafodelista"/>
+              <w:ind w:left="0"/>
+              <w:rPr>
+                <w:rFonts w:ascii="Dax-Regular" w:hAnsi="Dax-Regular"/>
+                <w:lang w:val="es-CO"/>
+              </w:rPr>
+            </w:pPr>
+            <w:r>
+              <w:rPr>
+                <w:rFonts w:ascii="Dax-Regular" w:hAnsi="Dax-Regular"/>
+                <w:lang w:val="es-CO"/>
+              </w:rPr>
+              <w:t>20765.625</w:t>
+            </w:r>
+          </w:p>
+        </w:tc>
+      </w:tr>
+    </w:tbl>
+    <w:p>
+      <w:pPr>
+        <w:pStyle w:val="Prrafodelista"/>
+        <w:rPr>
+          <w:rFonts w:ascii="Dax-Regular" w:hAnsi="Dax-Regular"/>
+          <w:lang w:val="es-CO"/>
+        </w:rPr>
+      </w:pPr>
+    </w:p>
+    <w:p>
+      <w:pPr>
+        <w:pStyle w:val="Prrafodelista"/>
         <w:numPr>
           <w:ilvl w:val="0"/>
-          <w:numId w:val="18"/>
+          <w:numId w:val="14"/>
         </w:numPr>
-        <w:ind w:left="360"/>
-        <w:rPr>
-          <w:lang w:val="es-419"/>
+        <w:rPr>
+          <w:rFonts w:ascii="Dax-Regular" w:hAnsi="Dax-Regular"/>
+          <w:lang w:val="es-CO"/>
         </w:rPr>
       </w:pPr>
       <w:r>
         <w:rPr>
-          <w:lang w:val="es-419"/>
+          <w:rFonts w:ascii="Dax-Regular" w:hAnsi="Dax-Regular"/>
+          <w:lang w:val="es-CO"/>
+        </w:rPr>
+        <w:t>¿</w:t>
+      </w:r>
+      <w:r>
+        <w:rPr>
+          <w:lang w:val="es-CO"/>
+        </w:rPr>
+        <w:t>Qué relación creen que existe entre el número de vértices, arcos y el tiempo que toma la operación 4?</w:t>
+      </w:r>
+    </w:p>
+    <w:p>
+      <w:pPr>
+        <w:pStyle w:val="Prrafodelista"/>
+        <w:rPr>
+          <w:lang w:val="es-CO"/>
+        </w:rPr>
+      </w:pPr>
+      <w:r>
+        <w:rPr>
+          <w:b/>
+          <w:bCs/>
+          <w:lang w:val="es-CO"/>
+        </w:rPr>
+        <w:t xml:space="preserve">R/ </w:t>
+      </w:r>
+      <w:r>
+        <w:rPr>
+          <w:lang w:val="es-CO"/>
+        </w:rPr>
+        <w:t>Es una relación directamente proporcional. Si aumenta el número de vértices y el número de arcos, también aumenta el tiempo de ejecución de esta operación. De manera proporcional.</w:t>
+      </w:r>
+    </w:p>
+    <w:p>
+      <w:pPr>
+        <w:pStyle w:val="Prrafodelista"/>
+        <w:rPr>
+          <w:rFonts w:ascii="Dax-Regular" w:hAnsi="Dax-Regular"/>
+          <w:lang w:val="es-CO"/>
+        </w:rPr>
+      </w:pPr>
+    </w:p>
+    <w:p>
+      <w:pPr>
+        <w:pStyle w:val="Prrafodelista"/>
+        <w:rPr>
+          <w:rFonts w:ascii="Dax-Regular" w:hAnsi="Dax-Regular"/>
+          <w:lang w:val="es-CO"/>
+        </w:rPr>
+      </w:pPr>
+    </w:p>
+    <w:p>
+      <w:pPr>
+        <w:pStyle w:val="Prrafodelista"/>
+        <w:rPr>
+          <w:rFonts w:ascii="Dax-Regular" w:hAnsi="Dax-Regular"/>
+          <w:lang w:val="es-CO"/>
+        </w:rPr>
+      </w:pPr>
+      <w:r>
+        <w:rPr>
+          <w:rFonts w:ascii="Dax-Regular" w:hAnsi="Dax-Regular"/>
+          <w:b/>
+          <w:bCs/>
+          <w:lang w:val="es-CO"/>
+        </w:rPr>
+        <w:lastRenderedPageBreak/>
+        <w:t>Operación 6:</w:t>
+      </w:r>
+    </w:p>
+    <w:tbl>
+      <w:tblPr>
+        <w:tblStyle w:val="Tablaconcuadrcula"/>
+        <w:tblW w:w="0" w:type="auto"/>
+        <w:tblInd w:w="720" w:type="dxa"/>
+        <w:tblLook w:val="04A0" w:firstRow="1" w:lastRow="0" w:firstColumn="1" w:lastColumn="0" w:noHBand="0" w:noVBand="1"/>
+      </w:tblPr>
+      <w:tblGrid>
+        <w:gridCol w:w="2258"/>
+        <w:gridCol w:w="1849"/>
+        <w:gridCol w:w="2105"/>
+        <w:gridCol w:w="2418"/>
+      </w:tblGrid>
+      <w:tr>
+        <w:tc>
+          <w:tcPr>
+            <w:tcW w:w="2258" w:type="dxa"/>
+          </w:tcPr>
+          <w:p>
+            <w:pPr>
+              <w:pStyle w:val="Prrafodelista"/>
+              <w:ind w:left="0"/>
+              <w:jc w:val="center"/>
+              <w:rPr>
+                <w:rFonts w:ascii="Dax-Regular" w:hAnsi="Dax-Regular"/>
+                <w:b/>
+                <w:bCs/>
+                <w:lang w:val="es-CO"/>
+              </w:rPr>
+            </w:pPr>
+            <w:r>
+              <w:rPr>
+                <w:rFonts w:ascii="Dax-Regular" w:hAnsi="Dax-Regular"/>
+                <w:b/>
+                <w:bCs/>
+                <w:lang w:val="es-CO"/>
+              </w:rPr>
+              <w:t>Archivo</w:t>
+            </w:r>
+          </w:p>
+        </w:tc>
+        <w:tc>
+          <w:tcPr>
+            <w:tcW w:w="1849" w:type="dxa"/>
+          </w:tcPr>
+          <w:p>
+            <w:pPr>
+              <w:pStyle w:val="Prrafodelista"/>
+              <w:ind w:left="0"/>
+              <w:jc w:val="center"/>
+              <w:rPr>
+                <w:rFonts w:ascii="Dax-Regular" w:hAnsi="Dax-Regular"/>
+                <w:b/>
+                <w:bCs/>
+                <w:lang w:val="es-CO"/>
+              </w:rPr>
+            </w:pPr>
+            <w:r>
+              <w:rPr>
+                <w:rFonts w:ascii="Dax-Regular" w:hAnsi="Dax-Regular"/>
+                <w:b/>
+                <w:bCs/>
+                <w:lang w:val="es-CO"/>
+              </w:rPr>
+              <w:t>Vértices</w:t>
+            </w:r>
+          </w:p>
+        </w:tc>
+        <w:tc>
+          <w:tcPr>
+            <w:tcW w:w="2105" w:type="dxa"/>
+          </w:tcPr>
+          <w:p>
+            <w:pPr>
+              <w:pStyle w:val="Prrafodelista"/>
+              <w:ind w:left="0"/>
+              <w:jc w:val="center"/>
+              <w:rPr>
+                <w:rFonts w:ascii="Dax-Regular" w:hAnsi="Dax-Regular"/>
+                <w:b/>
+                <w:bCs/>
+                <w:lang w:val="es-CO"/>
+              </w:rPr>
+            </w:pPr>
+            <w:r>
+              <w:rPr>
+                <w:rFonts w:ascii="Dax-Regular" w:hAnsi="Dax-Regular"/>
+                <w:b/>
+                <w:bCs/>
+                <w:lang w:val="es-CO"/>
+              </w:rPr>
+              <w:t>Arcos</w:t>
+            </w:r>
+          </w:p>
+        </w:tc>
+        <w:tc>
+          <w:tcPr>
+            <w:tcW w:w="2418" w:type="dxa"/>
+          </w:tcPr>
+          <w:p>
+            <w:pPr>
+              <w:pStyle w:val="Prrafodelista"/>
+              <w:ind w:left="0"/>
+              <w:jc w:val="center"/>
+              <w:rPr>
+                <w:rFonts w:ascii="Dax-Regular" w:hAnsi="Dax-Regular"/>
+                <w:b/>
+                <w:bCs/>
+                <w:lang w:val="es-CO"/>
+              </w:rPr>
+            </w:pPr>
+            <w:r>
+              <w:rPr>
+                <w:rFonts w:ascii="Dax-Regular" w:hAnsi="Dax-Regular"/>
+                <w:b/>
+                <w:bCs/>
+                <w:lang w:val="es-CO"/>
+              </w:rPr>
+              <w:t>Tiempo de ejecución</w:t>
+            </w:r>
+          </w:p>
+        </w:tc>
+      </w:tr>
+      <w:tr>
+        <w:tc>
+          <w:tcPr>
+            <w:tcW w:w="2258" w:type="dxa"/>
+          </w:tcPr>
+          <w:p>
+            <w:pPr>
+              <w:pStyle w:val="Prrafodelista"/>
+              <w:ind w:left="0"/>
+              <w:rPr>
+                <w:rFonts w:ascii="Dax-Regular" w:hAnsi="Dax-Regular"/>
+                <w:lang w:val="es-CO"/>
+              </w:rPr>
+            </w:pPr>
+            <w:r>
+              <w:rPr>
+                <w:rFonts w:ascii="Dax-Regular" w:hAnsi="Dax-Regular"/>
+                <w:lang w:val="es-CO"/>
+              </w:rPr>
+              <w:t xml:space="preserve">Bus </w:t>
+            </w:r>
+            <w:proofErr w:type="spellStart"/>
+            <w:r>
+              <w:rPr>
+                <w:rFonts w:ascii="Dax-Regular" w:hAnsi="Dax-Regular"/>
+                <w:lang w:val="es-CO"/>
+              </w:rPr>
+              <w:t>routes</w:t>
+            </w:r>
+            <w:proofErr w:type="spellEnd"/>
+            <w:r>
+              <w:rPr>
+                <w:rFonts w:ascii="Dax-Regular" w:hAnsi="Dax-Regular"/>
+                <w:lang w:val="es-CO"/>
+              </w:rPr>
+              <w:t xml:space="preserve"> 50</w:t>
+            </w:r>
+          </w:p>
+        </w:tc>
+        <w:tc>
+          <w:tcPr>
+            <w:tcW w:w="1849" w:type="dxa"/>
+          </w:tcPr>
+          <w:p>
+            <w:pPr>
+              <w:pStyle w:val="Prrafodelista"/>
+              <w:ind w:left="0"/>
+              <w:rPr>
+                <w:rFonts w:ascii="Dax-Regular" w:hAnsi="Dax-Regular"/>
+                <w:lang w:val="es-CO"/>
+              </w:rPr>
+            </w:pPr>
+            <w:r>
+              <w:rPr>
+                <w:rFonts w:ascii="Dax-Regular" w:hAnsi="Dax-Regular"/>
+                <w:lang w:val="es-CO"/>
+              </w:rPr>
+              <w:t>74</w:t>
+            </w:r>
+          </w:p>
+        </w:tc>
+        <w:tc>
+          <w:tcPr>
+            <w:tcW w:w="2105" w:type="dxa"/>
+          </w:tcPr>
+          <w:p>
+            <w:pPr>
+              <w:pStyle w:val="Prrafodelista"/>
+              <w:ind w:left="0"/>
+              <w:rPr>
+                <w:rFonts w:ascii="Dax-Regular" w:hAnsi="Dax-Regular"/>
+                <w:lang w:val="es-CO"/>
+              </w:rPr>
+            </w:pPr>
+            <w:r>
+              <w:rPr>
+                <w:rFonts w:ascii="Dax-Regular" w:hAnsi="Dax-Regular"/>
+                <w:lang w:val="es-CO"/>
+              </w:rPr>
+              <w:t>73</w:t>
+            </w:r>
+          </w:p>
+        </w:tc>
+        <w:tc>
+          <w:tcPr>
+            <w:tcW w:w="2418" w:type="dxa"/>
+          </w:tcPr>
+          <w:p>
+            <w:pPr>
+              <w:pStyle w:val="Prrafodelista"/>
+              <w:ind w:left="0"/>
+              <w:rPr>
+                <w:rFonts w:ascii="Dax-Regular" w:hAnsi="Dax-Regular"/>
+                <w:lang w:val="es-CO"/>
+              </w:rPr>
+            </w:pPr>
+            <w:r>
+              <w:rPr>
+                <w:rFonts w:ascii="Dax-Regular" w:hAnsi="Dax-Regular"/>
+                <w:lang w:val="es-CO"/>
+              </w:rPr>
+              <w:t>15.625</w:t>
+            </w:r>
+          </w:p>
+        </w:tc>
+      </w:tr>
+      <w:tr>
+        <w:tc>
+          <w:tcPr>
+            <w:tcW w:w="2258" w:type="dxa"/>
+          </w:tcPr>
+          <w:p>
+            <w:pPr>
+              <w:pStyle w:val="Prrafodelista"/>
+              <w:ind w:left="0"/>
+              <w:rPr>
+                <w:rFonts w:ascii="Dax-Regular" w:hAnsi="Dax-Regular"/>
+                <w:lang w:val="es-CO"/>
+              </w:rPr>
+            </w:pPr>
+            <w:r>
+              <w:rPr>
+                <w:rFonts w:ascii="Dax-Regular" w:hAnsi="Dax-Regular"/>
+                <w:lang w:val="es-CO"/>
+              </w:rPr>
+              <w:t xml:space="preserve">Bus </w:t>
+            </w:r>
+            <w:proofErr w:type="spellStart"/>
+            <w:r>
+              <w:rPr>
+                <w:rFonts w:ascii="Dax-Regular" w:hAnsi="Dax-Regular"/>
+                <w:lang w:val="es-CO"/>
+              </w:rPr>
+              <w:t>routes</w:t>
+            </w:r>
+            <w:proofErr w:type="spellEnd"/>
+            <w:r>
+              <w:rPr>
+                <w:rFonts w:ascii="Dax-Regular" w:hAnsi="Dax-Regular"/>
+                <w:lang w:val="es-CO"/>
+              </w:rPr>
+              <w:t xml:space="preserve"> 150</w:t>
+            </w:r>
+          </w:p>
+        </w:tc>
+        <w:tc>
+          <w:tcPr>
+            <w:tcW w:w="1849" w:type="dxa"/>
+          </w:tcPr>
+          <w:p>
+            <w:pPr>
+              <w:pStyle w:val="Prrafodelista"/>
+              <w:ind w:left="0"/>
+              <w:rPr>
+                <w:rFonts w:ascii="Dax-Regular" w:hAnsi="Dax-Regular"/>
+                <w:lang w:val="es-CO"/>
+              </w:rPr>
+            </w:pPr>
+            <w:r>
+              <w:rPr>
+                <w:rFonts w:ascii="Dax-Regular" w:hAnsi="Dax-Regular"/>
+                <w:lang w:val="es-CO"/>
+              </w:rPr>
+              <w:t>146</w:t>
+            </w:r>
+          </w:p>
+        </w:tc>
+        <w:tc>
+          <w:tcPr>
+            <w:tcW w:w="2105" w:type="dxa"/>
+          </w:tcPr>
+          <w:p>
+            <w:pPr>
+              <w:pStyle w:val="Prrafodelista"/>
+              <w:ind w:left="0"/>
+              <w:rPr>
+                <w:rFonts w:ascii="Dax-Regular" w:hAnsi="Dax-Regular"/>
+                <w:lang w:val="es-CO"/>
+              </w:rPr>
+            </w:pPr>
+            <w:r>
+              <w:rPr>
+                <w:rFonts w:ascii="Dax-Regular" w:hAnsi="Dax-Regular"/>
+                <w:lang w:val="es-CO"/>
+              </w:rPr>
+              <w:t>146</w:t>
+            </w:r>
+          </w:p>
+        </w:tc>
+        <w:tc>
+          <w:tcPr>
+            <w:tcW w:w="2418" w:type="dxa"/>
+          </w:tcPr>
+          <w:p>
+            <w:pPr>
+              <w:pStyle w:val="Prrafodelista"/>
+              <w:ind w:left="0"/>
+              <w:rPr>
+                <w:rFonts w:ascii="Dax-Regular" w:hAnsi="Dax-Regular"/>
+                <w:vertAlign w:val="superscript"/>
+                <w:lang w:val="es-CO"/>
+              </w:rPr>
+            </w:pPr>
+            <w:r>
+              <w:rPr>
+                <w:rFonts w:ascii="Dax-Regular" w:hAnsi="Dax-Regular"/>
+                <w:lang w:val="es-CO"/>
+              </w:rPr>
+              <w:t>15.625</w:t>
+            </w:r>
+          </w:p>
+        </w:tc>
+      </w:tr>
+      <w:tr>
+        <w:tc>
+          <w:tcPr>
+            <w:tcW w:w="2258" w:type="dxa"/>
+          </w:tcPr>
+          <w:p>
+            <w:pPr>
+              <w:pStyle w:val="Prrafodelista"/>
+              <w:ind w:left="0"/>
+              <w:rPr>
+                <w:rFonts w:ascii="Dax-Regular" w:hAnsi="Dax-Regular"/>
+                <w:lang w:val="es-CO"/>
+              </w:rPr>
+            </w:pPr>
+            <w:r>
+              <w:rPr>
+                <w:rFonts w:ascii="Dax-Regular" w:hAnsi="Dax-Regular"/>
+                <w:lang w:val="es-CO"/>
+              </w:rPr>
+              <w:t xml:space="preserve">Bus </w:t>
+            </w:r>
+            <w:proofErr w:type="spellStart"/>
+            <w:r>
+              <w:rPr>
+                <w:rFonts w:ascii="Dax-Regular" w:hAnsi="Dax-Regular"/>
+                <w:lang w:val="es-CO"/>
+              </w:rPr>
+              <w:t>routes</w:t>
+            </w:r>
+            <w:proofErr w:type="spellEnd"/>
+            <w:r>
+              <w:rPr>
+                <w:rFonts w:ascii="Dax-Regular" w:hAnsi="Dax-Regular"/>
+                <w:lang w:val="es-CO"/>
+              </w:rPr>
+              <w:t xml:space="preserve"> 300</w:t>
+            </w:r>
+          </w:p>
+        </w:tc>
+        <w:tc>
+          <w:tcPr>
+            <w:tcW w:w="1849" w:type="dxa"/>
+          </w:tcPr>
+          <w:p>
+            <w:pPr>
+              <w:pStyle w:val="Prrafodelista"/>
+              <w:ind w:left="0"/>
+              <w:rPr>
+                <w:rFonts w:ascii="Dax-Regular" w:hAnsi="Dax-Regular"/>
+                <w:lang w:val="es-CO"/>
+              </w:rPr>
+            </w:pPr>
+            <w:r>
+              <w:rPr>
+                <w:rFonts w:ascii="Dax-Regular" w:hAnsi="Dax-Regular"/>
+                <w:lang w:val="es-CO"/>
+              </w:rPr>
+              <w:t>295</w:t>
+            </w:r>
+          </w:p>
+        </w:tc>
+        <w:tc>
+          <w:tcPr>
+            <w:tcW w:w="2105" w:type="dxa"/>
+          </w:tcPr>
+          <w:p>
+            <w:pPr>
+              <w:pStyle w:val="Prrafodelista"/>
+              <w:ind w:left="0"/>
+              <w:rPr>
+                <w:rFonts w:ascii="Dax-Regular" w:hAnsi="Dax-Regular"/>
+                <w:lang w:val="es-CO"/>
+              </w:rPr>
+            </w:pPr>
+            <w:r>
+              <w:rPr>
+                <w:rFonts w:ascii="Dax-Regular" w:hAnsi="Dax-Regular"/>
+                <w:lang w:val="es-CO"/>
+              </w:rPr>
+              <w:t>382</w:t>
+            </w:r>
+          </w:p>
+        </w:tc>
+        <w:tc>
+          <w:tcPr>
+            <w:tcW w:w="2418" w:type="dxa"/>
+          </w:tcPr>
+          <w:p>
+            <w:pPr>
+              <w:pStyle w:val="Prrafodelista"/>
+              <w:ind w:left="0"/>
+              <w:rPr>
+                <w:rFonts w:ascii="Dax-Regular" w:hAnsi="Dax-Regular"/>
+                <w:lang w:val="es-CO"/>
+              </w:rPr>
+            </w:pPr>
+            <w:r>
+              <w:rPr>
+                <w:rFonts w:ascii="Dax-Regular" w:hAnsi="Dax-Regular"/>
+                <w:lang w:val="es-CO"/>
+              </w:rPr>
+              <w:t>15.625</w:t>
+            </w:r>
+          </w:p>
+        </w:tc>
+      </w:tr>
+      <w:tr>
+        <w:tc>
+          <w:tcPr>
+            <w:tcW w:w="2258" w:type="dxa"/>
+          </w:tcPr>
+          <w:p>
+            <w:pPr>
+              <w:pStyle w:val="Prrafodelista"/>
+              <w:ind w:left="0"/>
+              <w:rPr>
+                <w:rFonts w:ascii="Dax-Regular" w:hAnsi="Dax-Regular"/>
+                <w:lang w:val="es-CO"/>
+              </w:rPr>
+            </w:pPr>
+            <w:r>
+              <w:rPr>
+                <w:rFonts w:ascii="Dax-Regular" w:hAnsi="Dax-Regular"/>
+                <w:lang w:val="es-CO"/>
+              </w:rPr>
+              <w:t xml:space="preserve">Bus </w:t>
+            </w:r>
+            <w:proofErr w:type="spellStart"/>
+            <w:r>
+              <w:rPr>
+                <w:rFonts w:ascii="Dax-Regular" w:hAnsi="Dax-Regular"/>
+                <w:lang w:val="es-CO"/>
+              </w:rPr>
+              <w:t>routes</w:t>
+            </w:r>
+            <w:proofErr w:type="spellEnd"/>
+            <w:r>
+              <w:rPr>
+                <w:rFonts w:ascii="Dax-Regular" w:hAnsi="Dax-Regular"/>
+                <w:lang w:val="es-CO"/>
+              </w:rPr>
+              <w:t xml:space="preserve"> 1000</w:t>
+            </w:r>
+          </w:p>
+        </w:tc>
+        <w:tc>
+          <w:tcPr>
+            <w:tcW w:w="1849" w:type="dxa"/>
+          </w:tcPr>
+          <w:p>
+            <w:pPr>
+              <w:pStyle w:val="Prrafodelista"/>
+              <w:ind w:left="0"/>
+              <w:rPr>
+                <w:rFonts w:ascii="Dax-Regular" w:hAnsi="Dax-Regular"/>
+                <w:lang w:val="es-CO"/>
+              </w:rPr>
+            </w:pPr>
+            <w:r>
+              <w:rPr>
+                <w:rFonts w:ascii="Dax-Regular" w:hAnsi="Dax-Regular"/>
+                <w:lang w:val="es-CO"/>
+              </w:rPr>
+              <w:t>984</w:t>
+            </w:r>
+          </w:p>
+        </w:tc>
+        <w:tc>
+          <w:tcPr>
+            <w:tcW w:w="2105" w:type="dxa"/>
+          </w:tcPr>
+          <w:p>
+            <w:pPr>
+              <w:pStyle w:val="Prrafodelista"/>
+              <w:ind w:left="0"/>
+              <w:rPr>
+                <w:rFonts w:ascii="Dax-Regular" w:hAnsi="Dax-Regular"/>
+                <w:lang w:val="es-CO"/>
+              </w:rPr>
+            </w:pPr>
+            <w:r>
+              <w:rPr>
+                <w:rFonts w:ascii="Dax-Regular" w:hAnsi="Dax-Regular"/>
+                <w:lang w:val="es-CO"/>
+              </w:rPr>
+              <w:t>1633</w:t>
+            </w:r>
+          </w:p>
+        </w:tc>
+        <w:tc>
+          <w:tcPr>
+            <w:tcW w:w="2418" w:type="dxa"/>
+          </w:tcPr>
+          <w:p>
+            <w:pPr>
+              <w:pStyle w:val="Prrafodelista"/>
+              <w:ind w:left="0"/>
+              <w:rPr>
+                <w:rFonts w:ascii="Dax-Regular" w:hAnsi="Dax-Regular"/>
+                <w:lang w:val="es-CO"/>
+              </w:rPr>
+            </w:pPr>
+            <w:r>
+              <w:rPr>
+                <w:rFonts w:ascii="Dax-Regular" w:hAnsi="Dax-Regular"/>
+                <w:lang w:val="es-CO"/>
+              </w:rPr>
+              <w:t>15.625</w:t>
+            </w:r>
+          </w:p>
+        </w:tc>
+      </w:tr>
+      <w:tr>
+        <w:tc>
+          <w:tcPr>
+            <w:tcW w:w="2258" w:type="dxa"/>
+          </w:tcPr>
+          <w:p>
+            <w:pPr>
+              <w:pStyle w:val="Prrafodelista"/>
+              <w:ind w:left="0"/>
+              <w:rPr>
+                <w:rFonts w:ascii="Dax-Regular" w:hAnsi="Dax-Regular"/>
+                <w:lang w:val="es-CO"/>
+              </w:rPr>
+            </w:pPr>
+            <w:r>
+              <w:rPr>
+                <w:rFonts w:ascii="Dax-Regular" w:hAnsi="Dax-Regular"/>
+                <w:lang w:val="es-CO"/>
+              </w:rPr>
+              <w:t xml:space="preserve">Bus </w:t>
+            </w:r>
+            <w:proofErr w:type="spellStart"/>
+            <w:r>
+              <w:rPr>
+                <w:rFonts w:ascii="Dax-Regular" w:hAnsi="Dax-Regular"/>
+                <w:lang w:val="es-CO"/>
+              </w:rPr>
+              <w:t>routes</w:t>
+            </w:r>
+            <w:proofErr w:type="spellEnd"/>
+            <w:r>
+              <w:rPr>
+                <w:rFonts w:ascii="Dax-Regular" w:hAnsi="Dax-Regular"/>
+                <w:lang w:val="es-CO"/>
+              </w:rPr>
+              <w:t xml:space="preserve"> 2000</w:t>
+            </w:r>
+          </w:p>
+        </w:tc>
+        <w:tc>
+          <w:tcPr>
+            <w:tcW w:w="1849" w:type="dxa"/>
+          </w:tcPr>
+          <w:p>
+            <w:pPr>
+              <w:pStyle w:val="Prrafodelista"/>
+              <w:ind w:left="0"/>
+              <w:rPr>
+                <w:rFonts w:ascii="Dax-Regular" w:hAnsi="Dax-Regular"/>
+                <w:lang w:val="es-CO"/>
+              </w:rPr>
+            </w:pPr>
+            <w:r>
+              <w:rPr>
+                <w:rFonts w:ascii="Dax-Regular" w:hAnsi="Dax-Regular"/>
+                <w:lang w:val="es-CO"/>
+              </w:rPr>
+              <w:t>1954</w:t>
+            </w:r>
+          </w:p>
+        </w:tc>
+        <w:tc>
+          <w:tcPr>
+            <w:tcW w:w="2105" w:type="dxa"/>
+          </w:tcPr>
+          <w:p>
+            <w:pPr>
+              <w:pStyle w:val="Prrafodelista"/>
+              <w:ind w:left="0"/>
+              <w:rPr>
+                <w:rFonts w:ascii="Dax-Regular" w:hAnsi="Dax-Regular"/>
+                <w:lang w:val="es-CO"/>
+              </w:rPr>
+            </w:pPr>
+            <w:r>
+              <w:rPr>
+                <w:rFonts w:ascii="Dax-Regular" w:hAnsi="Dax-Regular"/>
+                <w:lang w:val="es-CO"/>
+              </w:rPr>
+              <w:t>3560</w:t>
+            </w:r>
+          </w:p>
+        </w:tc>
+        <w:tc>
+          <w:tcPr>
+            <w:tcW w:w="2418" w:type="dxa"/>
+          </w:tcPr>
+          <w:p>
+            <w:pPr>
+              <w:pStyle w:val="Prrafodelista"/>
+              <w:ind w:left="0"/>
+              <w:rPr>
+                <w:rFonts w:ascii="Dax-Regular" w:hAnsi="Dax-Regular"/>
+                <w:lang w:val="es-CO"/>
+              </w:rPr>
+            </w:pPr>
+            <w:r>
+              <w:rPr>
+                <w:rFonts w:ascii="Dax-Regular" w:hAnsi="Dax-Regular"/>
+                <w:lang w:val="es-CO"/>
+              </w:rPr>
+              <w:t>15.625</w:t>
+            </w:r>
+          </w:p>
+        </w:tc>
+      </w:tr>
+      <w:tr>
+        <w:tc>
+          <w:tcPr>
+            <w:tcW w:w="2258" w:type="dxa"/>
+          </w:tcPr>
+          <w:p>
+            <w:pPr>
+              <w:pStyle w:val="Prrafodelista"/>
+              <w:ind w:left="0"/>
+              <w:rPr>
+                <w:rFonts w:ascii="Dax-Regular" w:hAnsi="Dax-Regular"/>
+                <w:lang w:val="es-CO"/>
+              </w:rPr>
+            </w:pPr>
+            <w:r>
+              <w:rPr>
+                <w:rFonts w:ascii="Dax-Regular" w:hAnsi="Dax-Regular"/>
+                <w:lang w:val="es-CO"/>
+              </w:rPr>
+              <w:t xml:space="preserve">Bus </w:t>
+            </w:r>
+            <w:proofErr w:type="spellStart"/>
+            <w:r>
+              <w:rPr>
+                <w:rFonts w:ascii="Dax-Regular" w:hAnsi="Dax-Regular"/>
+                <w:lang w:val="es-CO"/>
+              </w:rPr>
+              <w:t>routes</w:t>
+            </w:r>
+            <w:proofErr w:type="spellEnd"/>
+            <w:r>
+              <w:rPr>
+                <w:rFonts w:ascii="Dax-Regular" w:hAnsi="Dax-Regular"/>
+                <w:lang w:val="es-CO"/>
+              </w:rPr>
+              <w:t xml:space="preserve"> 3000</w:t>
+            </w:r>
+          </w:p>
+        </w:tc>
+        <w:tc>
+          <w:tcPr>
+            <w:tcW w:w="1849" w:type="dxa"/>
+          </w:tcPr>
+          <w:p>
+            <w:pPr>
+              <w:pStyle w:val="Prrafodelista"/>
+              <w:ind w:left="0"/>
+              <w:rPr>
+                <w:rFonts w:ascii="Dax-Regular" w:hAnsi="Dax-Regular"/>
+                <w:lang w:val="es-CO"/>
+              </w:rPr>
+            </w:pPr>
+            <w:r>
+              <w:rPr>
+                <w:rFonts w:ascii="Dax-Regular" w:hAnsi="Dax-Regular"/>
+                <w:lang w:val="es-CO"/>
+              </w:rPr>
+              <w:t>2922</w:t>
+            </w:r>
+          </w:p>
+        </w:tc>
+        <w:tc>
+          <w:tcPr>
+            <w:tcW w:w="2105" w:type="dxa"/>
+          </w:tcPr>
+          <w:p>
+            <w:pPr>
+              <w:pStyle w:val="Prrafodelista"/>
+              <w:ind w:left="0"/>
+              <w:rPr>
+                <w:rFonts w:ascii="Dax-Regular" w:hAnsi="Dax-Regular"/>
+                <w:lang w:val="es-CO"/>
+              </w:rPr>
+            </w:pPr>
+            <w:r>
+              <w:rPr>
+                <w:rFonts w:ascii="Dax-Regular" w:hAnsi="Dax-Regular"/>
+                <w:lang w:val="es-CO"/>
+              </w:rPr>
+              <w:t>5773</w:t>
+            </w:r>
+          </w:p>
+        </w:tc>
+        <w:tc>
+          <w:tcPr>
+            <w:tcW w:w="2418" w:type="dxa"/>
+          </w:tcPr>
+          <w:p>
+            <w:pPr>
+              <w:pStyle w:val="Prrafodelista"/>
+              <w:ind w:left="0"/>
+              <w:rPr>
+                <w:rFonts w:ascii="Dax-Regular" w:hAnsi="Dax-Regular"/>
+                <w:lang w:val="es-CO"/>
+              </w:rPr>
+            </w:pPr>
+            <w:r>
+              <w:rPr>
+                <w:rFonts w:ascii="Dax-Regular" w:hAnsi="Dax-Regular"/>
+                <w:lang w:val="es-CO"/>
+              </w:rPr>
+              <w:t>15.625</w:t>
+            </w:r>
+          </w:p>
+        </w:tc>
+      </w:tr>
+      <w:tr>
+        <w:tc>
+          <w:tcPr>
+            <w:tcW w:w="2258" w:type="dxa"/>
+          </w:tcPr>
+          <w:p>
+            <w:pPr>
+              <w:pStyle w:val="Prrafodelista"/>
+              <w:ind w:left="0"/>
+              <w:rPr>
+                <w:rFonts w:ascii="Dax-Regular" w:hAnsi="Dax-Regular"/>
+                <w:lang w:val="es-CO"/>
+              </w:rPr>
+            </w:pPr>
+            <w:r>
+              <w:rPr>
+                <w:rFonts w:ascii="Dax-Regular" w:hAnsi="Dax-Regular"/>
+                <w:lang w:val="es-CO"/>
+              </w:rPr>
+              <w:t xml:space="preserve">Bus </w:t>
+            </w:r>
+            <w:proofErr w:type="spellStart"/>
+            <w:r>
+              <w:rPr>
+                <w:rFonts w:ascii="Dax-Regular" w:hAnsi="Dax-Regular"/>
+                <w:lang w:val="es-CO"/>
+              </w:rPr>
+              <w:t>routes</w:t>
+            </w:r>
+            <w:proofErr w:type="spellEnd"/>
+            <w:r>
+              <w:rPr>
+                <w:rFonts w:ascii="Dax-Regular" w:hAnsi="Dax-Regular"/>
+                <w:lang w:val="es-CO"/>
+              </w:rPr>
+              <w:t xml:space="preserve"> 7000</w:t>
+            </w:r>
+          </w:p>
+        </w:tc>
+        <w:tc>
+          <w:tcPr>
+            <w:tcW w:w="1849" w:type="dxa"/>
+          </w:tcPr>
+          <w:p>
+            <w:pPr>
+              <w:pStyle w:val="Prrafodelista"/>
+              <w:ind w:left="0"/>
+              <w:rPr>
+                <w:rFonts w:ascii="Dax-Regular" w:hAnsi="Dax-Regular"/>
+                <w:lang w:val="es-CO"/>
+              </w:rPr>
+            </w:pPr>
+            <w:r>
+              <w:rPr>
+                <w:rFonts w:ascii="Dax-Regular" w:hAnsi="Dax-Regular"/>
+                <w:lang w:val="es-CO"/>
+              </w:rPr>
+              <w:t>6829</w:t>
+            </w:r>
+          </w:p>
+        </w:tc>
+        <w:tc>
+          <w:tcPr>
+            <w:tcW w:w="2105" w:type="dxa"/>
+          </w:tcPr>
+          <w:p>
+            <w:pPr>
+              <w:pStyle w:val="Prrafodelista"/>
+              <w:ind w:left="0"/>
+              <w:rPr>
+                <w:rFonts w:ascii="Dax-Regular" w:hAnsi="Dax-Regular"/>
+                <w:lang w:val="es-CO"/>
+              </w:rPr>
+            </w:pPr>
+            <w:r>
+              <w:rPr>
+                <w:rFonts w:ascii="Dax-Regular" w:hAnsi="Dax-Regular"/>
+                <w:lang w:val="es-CO"/>
+              </w:rPr>
+              <w:t>15334</w:t>
+            </w:r>
+          </w:p>
+        </w:tc>
+        <w:tc>
+          <w:tcPr>
+            <w:tcW w:w="2418" w:type="dxa"/>
+          </w:tcPr>
+          <w:p>
+            <w:pPr>
+              <w:pStyle w:val="Prrafodelista"/>
+              <w:ind w:left="0"/>
+              <w:rPr>
+                <w:rFonts w:ascii="Dax-Regular" w:hAnsi="Dax-Regular"/>
+                <w:lang w:val="es-CO"/>
+              </w:rPr>
+            </w:pPr>
+            <w:r>
+              <w:rPr>
+                <w:rFonts w:ascii="Dax-Regular" w:hAnsi="Dax-Regular"/>
+                <w:lang w:val="es-CO"/>
+              </w:rPr>
+              <w:t>15.625</w:t>
+            </w:r>
+          </w:p>
+        </w:tc>
+      </w:tr>
+      <w:tr>
+        <w:tc>
+          <w:tcPr>
+            <w:tcW w:w="2258" w:type="dxa"/>
+          </w:tcPr>
+          <w:p>
+            <w:pPr>
+              <w:pStyle w:val="Prrafodelista"/>
+              <w:ind w:left="0"/>
+              <w:rPr>
+                <w:rFonts w:ascii="Dax-Regular" w:hAnsi="Dax-Regular"/>
+                <w:lang w:val="es-CO"/>
+              </w:rPr>
+            </w:pPr>
+            <w:r>
+              <w:rPr>
+                <w:rFonts w:ascii="Dax-Regular" w:hAnsi="Dax-Regular"/>
+                <w:lang w:val="es-CO"/>
+              </w:rPr>
+              <w:t xml:space="preserve">Bus </w:t>
+            </w:r>
+            <w:proofErr w:type="spellStart"/>
+            <w:r>
+              <w:rPr>
+                <w:rFonts w:ascii="Dax-Regular" w:hAnsi="Dax-Regular"/>
+                <w:lang w:val="es-CO"/>
+              </w:rPr>
+              <w:t>routes</w:t>
+            </w:r>
+            <w:proofErr w:type="spellEnd"/>
+            <w:r>
+              <w:rPr>
+                <w:rFonts w:ascii="Dax-Regular" w:hAnsi="Dax-Regular"/>
+                <w:lang w:val="es-CO"/>
+              </w:rPr>
+              <w:t xml:space="preserve"> 10000</w:t>
+            </w:r>
+          </w:p>
+        </w:tc>
+        <w:tc>
+          <w:tcPr>
+            <w:tcW w:w="1849" w:type="dxa"/>
+          </w:tcPr>
+          <w:p>
+            <w:pPr>
+              <w:pStyle w:val="Prrafodelista"/>
+              <w:ind w:left="0"/>
+              <w:rPr>
+                <w:rFonts w:ascii="Dax-Regular" w:hAnsi="Dax-Regular"/>
+                <w:lang w:val="es-CO"/>
+              </w:rPr>
+            </w:pPr>
+            <w:r>
+              <w:rPr>
+                <w:rFonts w:ascii="Dax-Regular" w:hAnsi="Dax-Regular"/>
+                <w:lang w:val="es-CO"/>
+              </w:rPr>
+              <w:t>9767</w:t>
+            </w:r>
+          </w:p>
+        </w:tc>
+        <w:tc>
+          <w:tcPr>
+            <w:tcW w:w="2105" w:type="dxa"/>
+          </w:tcPr>
+          <w:p>
+            <w:pPr>
+              <w:pStyle w:val="Prrafodelista"/>
+              <w:ind w:left="0"/>
+              <w:rPr>
+                <w:rFonts w:ascii="Dax-Regular" w:hAnsi="Dax-Regular"/>
+                <w:lang w:val="es-CO"/>
+              </w:rPr>
+            </w:pPr>
+            <w:r>
+              <w:rPr>
+                <w:rFonts w:ascii="Dax-Regular" w:hAnsi="Dax-Regular"/>
+                <w:lang w:val="es-CO"/>
+              </w:rPr>
+              <w:t>22758</w:t>
+            </w:r>
+          </w:p>
+        </w:tc>
+        <w:tc>
+          <w:tcPr>
+            <w:tcW w:w="2418" w:type="dxa"/>
+          </w:tcPr>
+          <w:p>
+            <w:pPr>
+              <w:pStyle w:val="Prrafodelista"/>
+              <w:ind w:left="0"/>
+              <w:rPr>
+                <w:rFonts w:ascii="Dax-Regular" w:hAnsi="Dax-Regular"/>
+                <w:lang w:val="es-CO"/>
+              </w:rPr>
+            </w:pPr>
+            <w:r>
+              <w:rPr>
+                <w:rFonts w:ascii="Dax-Regular" w:hAnsi="Dax-Regular"/>
+                <w:lang w:val="es-CO"/>
+              </w:rPr>
+              <w:t>15.625</w:t>
+            </w:r>
+          </w:p>
+        </w:tc>
+      </w:tr>
+      <w:tr>
+        <w:tc>
+          <w:tcPr>
+            <w:tcW w:w="2258" w:type="dxa"/>
+          </w:tcPr>
+          <w:p>
+            <w:pPr>
+              <w:pStyle w:val="Prrafodelista"/>
+              <w:ind w:left="0"/>
+              <w:rPr>
+                <w:rFonts w:ascii="Dax-Regular" w:hAnsi="Dax-Regular"/>
+                <w:lang w:val="es-CO"/>
+              </w:rPr>
+            </w:pPr>
+            <w:r>
+              <w:rPr>
+                <w:rFonts w:ascii="Dax-Regular" w:hAnsi="Dax-Regular"/>
+                <w:lang w:val="es-CO"/>
+              </w:rPr>
+              <w:t xml:space="preserve">Bus </w:t>
+            </w:r>
+            <w:proofErr w:type="spellStart"/>
+            <w:r>
+              <w:rPr>
+                <w:rFonts w:ascii="Dax-Regular" w:hAnsi="Dax-Regular"/>
+                <w:lang w:val="es-CO"/>
+              </w:rPr>
+              <w:t>routes</w:t>
+            </w:r>
+            <w:proofErr w:type="spellEnd"/>
+            <w:r>
+              <w:rPr>
+                <w:rFonts w:ascii="Dax-Regular" w:hAnsi="Dax-Regular"/>
+                <w:lang w:val="es-CO"/>
+              </w:rPr>
+              <w:t xml:space="preserve"> 14000</w:t>
+            </w:r>
+          </w:p>
+        </w:tc>
+        <w:tc>
+          <w:tcPr>
+            <w:tcW w:w="1849" w:type="dxa"/>
+          </w:tcPr>
+          <w:p>
+            <w:pPr>
+              <w:pStyle w:val="Prrafodelista"/>
+              <w:ind w:left="0"/>
+              <w:rPr>
+                <w:rFonts w:ascii="Dax-Regular" w:hAnsi="Dax-Regular"/>
+                <w:lang w:val="es-CO"/>
+              </w:rPr>
+            </w:pPr>
+            <w:r>
+              <w:rPr>
+                <w:rFonts w:ascii="Dax-Regular" w:hAnsi="Dax-Regular"/>
+                <w:lang w:val="es-CO"/>
+              </w:rPr>
+              <w:t>15535</w:t>
+            </w:r>
+          </w:p>
+        </w:tc>
+        <w:tc>
+          <w:tcPr>
+            <w:tcW w:w="2105" w:type="dxa"/>
+          </w:tcPr>
+          <w:p>
+            <w:pPr>
+              <w:pStyle w:val="Prrafodelista"/>
+              <w:ind w:left="0"/>
+              <w:rPr>
+                <w:rFonts w:ascii="Dax-Regular" w:hAnsi="Dax-Regular"/>
+                <w:lang w:val="es-CO"/>
+              </w:rPr>
+            </w:pPr>
+            <w:r>
+              <w:rPr>
+                <w:rFonts w:ascii="Dax-Regular" w:hAnsi="Dax-Regular"/>
+                <w:lang w:val="es-CO"/>
+              </w:rPr>
+              <w:t>32270</w:t>
+            </w:r>
+          </w:p>
+        </w:tc>
+        <w:tc>
+          <w:tcPr>
+            <w:tcW w:w="2418" w:type="dxa"/>
+          </w:tcPr>
+          <w:p>
+            <w:pPr>
+              <w:pStyle w:val="Prrafodelista"/>
+              <w:ind w:left="0"/>
+              <w:rPr>
+                <w:rFonts w:ascii="Dax-Regular" w:hAnsi="Dax-Regular"/>
+                <w:lang w:val="es-CO"/>
+              </w:rPr>
+            </w:pPr>
+            <w:r>
+              <w:rPr>
+                <w:rFonts w:ascii="Dax-Regular" w:hAnsi="Dax-Regular"/>
+                <w:lang w:val="es-CO"/>
+              </w:rPr>
+              <w:t>15.625</w:t>
+            </w:r>
+          </w:p>
+        </w:tc>
+      </w:tr>
+    </w:tbl>
+    <w:p>
+      <w:pPr>
+        <w:pStyle w:val="Prrafodelista"/>
+        <w:rPr>
+          <w:rFonts w:ascii="Dax-Regular" w:hAnsi="Dax-Regular"/>
+          <w:lang w:val="es-CO"/>
+        </w:rPr>
+      </w:pPr>
+    </w:p>
+    <w:p>
+      <w:pPr>
+        <w:pStyle w:val="Prrafodelista"/>
+        <w:numPr>
+          <w:ilvl w:val="0"/>
+          <w:numId w:val="14"/>
+        </w:numPr>
+        <w:rPr>
+          <w:rFonts w:ascii="Dax-Regular" w:hAnsi="Dax-Regular"/>
+          <w:lang w:val="es-CO"/>
+        </w:rPr>
+      </w:pPr>
+      <w:r>
+        <w:rPr>
+          <w:lang w:val="es-CO"/>
+        </w:rPr>
+        <w:t>¿</w:t>
+      </w:r>
+      <w:r>
+        <w:rPr>
+          <w:lang w:val="es-CO"/>
+        </w:rPr>
+        <w:t>El grafo definido es denso o disperso?, ¿El grafo es dirigido o no dirigido?, ¿El grafo está fuertemente conectado?</w:t>
+      </w:r>
+    </w:p>
+    <w:p>
+      <w:pPr>
+        <w:pStyle w:val="Prrafodelista"/>
+        <w:rPr>
+          <w:lang w:val="es-CO"/>
+        </w:rPr>
+      </w:pPr>
+      <w:r>
+        <w:rPr>
+          <w:b/>
+          <w:bCs/>
+          <w:lang w:val="es-CO"/>
+        </w:rPr>
+        <w:t xml:space="preserve">R/ </w:t>
+      </w:r>
+      <w:r>
+        <w:rPr>
+          <w:lang w:val="es-CO"/>
+        </w:rPr>
+        <w:t>El grafo definido es denso. El grafo definido es dirigido. El grafo definido está fuertemente conectado.</w:t>
+      </w:r>
+    </w:p>
+    <w:p>
+      <w:pPr>
+        <w:pStyle w:val="Prrafodelista"/>
+        <w:rPr>
+          <w:rFonts w:ascii="Dax-Regular" w:hAnsi="Dax-Regular"/>
+          <w:lang w:val="es-CO"/>
+        </w:rPr>
+      </w:pPr>
+    </w:p>
+    <w:p>
+      <w:pPr>
+        <w:pStyle w:val="Prrafodelista"/>
+        <w:numPr>
+          <w:ilvl w:val="0"/>
+          <w:numId w:val="14"/>
+        </w:numPr>
+        <w:rPr>
+          <w:rFonts w:ascii="Dax-Regular" w:hAnsi="Dax-Regular"/>
+          <w:lang w:val="es-CO"/>
+        </w:rPr>
+      </w:pPr>
+      <w:r>
+        <w:rPr>
+          <w:lang w:val="es-CO"/>
         </w:rPr>
         <w:t>¿Cuál es el tamaño inicial del grafo?</w:t>
       </w:r>
     </w:p>
     <w:p>
       <w:pPr>
-        <w:rPr>
-          <w:lang w:val="es-419"/>
-        </w:rPr>
-      </w:pPr>
+        <w:pStyle w:val="Prrafodelista"/>
+        <w:rPr>
+          <w:lang w:val="es-CO"/>
+        </w:rPr>
+      </w:pPr>
+      <w:r>
+        <w:rPr>
+          <w:b/>
+          <w:bCs/>
+          <w:lang w:val="es-CO"/>
+        </w:rPr>
+        <w:t xml:space="preserve">R/ </w:t>
+      </w:r>
+      <w:r>
+        <w:rPr>
+          <w:lang w:val="es-CO"/>
+        </w:rPr>
+        <w:t>14000</w:t>
+      </w:r>
     </w:p>
     <w:p>
       <w:pPr>
-        <w:pStyle w:val="ListParagraph"/>
+        <w:pStyle w:val="Prrafodelista"/>
+        <w:rPr>
+          <w:rFonts w:ascii="Dax-Regular" w:hAnsi="Dax-Regular"/>
+          <w:lang w:val="es-CO"/>
+        </w:rPr>
+      </w:pPr>
+    </w:p>
+    <w:p>
+      <w:pPr>
+        <w:pStyle w:val="Prrafodelista"/>
         <w:numPr>
           <w:ilvl w:val="0"/>
-          <w:numId w:val="18"/>
+          <w:numId w:val="14"/>
         </w:numPr>
-        <w:ind w:left="360"/>
-        <w:rPr>
-          <w:lang w:val="es-419"/>
+        <w:rPr>
+          <w:rFonts w:ascii="Dax-Regular" w:hAnsi="Dax-Regular"/>
+          <w:lang w:val="es-CO"/>
         </w:rPr>
       </w:pPr>
       <w:r>
         <w:rPr>
-          <w:lang w:val="es-419"/>
+          <w:lang w:val="es-CO"/>
         </w:rPr>
         <w:t>¿Cuál es la Estructura de datos utilizada?</w:t>
       </w:r>
     </w:p>
     <w:p>
       <w:pPr>
-        <w:rPr>
-          <w:lang w:val="es-419"/>
-        </w:rPr>
-      </w:pPr>
+        <w:pStyle w:val="Prrafodelista"/>
+        <w:rPr>
+          <w:lang w:val="es-CO"/>
+        </w:rPr>
+      </w:pPr>
+      <w:r>
+        <w:rPr>
+          <w:b/>
+          <w:bCs/>
+          <w:lang w:val="es-CO"/>
+        </w:rPr>
+        <w:t xml:space="preserve">R/ </w:t>
+      </w:r>
+      <w:r>
+        <w:rPr>
+          <w:b/>
+          <w:bCs/>
+          <w:lang w:val="es-CO"/>
+        </w:rPr>
+        <w:t>'ADJ_LIST'</w:t>
+      </w:r>
+      <w:r>
+        <w:rPr>
+          <w:b/>
+          <w:bCs/>
+          <w:lang w:val="es-CO"/>
+        </w:rPr>
+        <w:t xml:space="preserve">, </w:t>
+      </w:r>
+      <w:r>
+        <w:rPr>
+          <w:lang w:val="es-CO"/>
+        </w:rPr>
+        <w:t>es decir, una lista de adyacencias.</w:t>
+      </w:r>
     </w:p>
     <w:p>
       <w:pPr>
-        <w:pStyle w:val="ListParagraph"/>
+        <w:pStyle w:val="Prrafodelista"/>
+        <w:rPr>
+          <w:rFonts w:ascii="Dax-Regular" w:hAnsi="Dax-Regular"/>
+          <w:lang w:val="es-CO"/>
+        </w:rPr>
+      </w:pPr>
+    </w:p>
+    <w:p>
+      <w:pPr>
+        <w:pStyle w:val="Prrafodelista"/>
         <w:numPr>
           <w:ilvl w:val="0"/>
-          <w:numId w:val="18"/>
+          <w:numId w:val="14"/>
         </w:numPr>
-        <w:ind w:left="360"/>
-        <w:rPr>
-          <w:lang w:val="es-419"/>
+        <w:rPr>
+          <w:rFonts w:ascii="Dax-Regular" w:hAnsi="Dax-Regular"/>
+          <w:lang w:val="es-CO"/>
         </w:rPr>
       </w:pPr>
       <w:r>
         <w:rPr>
-          <w:lang w:val="es-419"/>
+          <w:lang w:val="es-CO"/>
         </w:rPr>
         <w:t>¿Cuál es la función de comparación utilizada?</w:t>
+      </w:r>
+    </w:p>
+    <w:p>
+      <w:pPr>
+        <w:pStyle w:val="Prrafodelista"/>
+        <w:rPr>
+          <w:rFonts w:ascii="Dax-Regular" w:hAnsi="Dax-Regular"/>
+          <w:lang w:val="es-CO"/>
+        </w:rPr>
+      </w:pPr>
+      <w:r>
+        <w:rPr>
+          <w:b/>
+          <w:bCs/>
+          <w:lang w:val="es-CO"/>
+        </w:rPr>
+        <w:t>R/</w:t>
+      </w:r>
+      <w:r>
+        <w:rPr>
+          <w:lang w:val="es-CO"/>
+        </w:rPr>
+        <w:t xml:space="preserve"> </w:t>
+      </w:r>
+      <w:proofErr w:type="spellStart"/>
+      <w:r>
+        <w:rPr>
+          <w:lang w:val="es-CO"/>
+        </w:rPr>
+        <w:t>compareStopIds</w:t>
+      </w:r>
+      <w:proofErr w:type="spellEnd"/>
+      <w:r>
+        <w:rPr>
+          <w:lang w:val="es-CO"/>
+        </w:rPr>
+        <w:t>.</w:t>
       </w:r>
     </w:p>
     <w:sectPr>
@@ -861,88 +3548,93 @@
     </w:lvl>
   </w:abstractNum>
   <w:abstractNum w:abstractNumId="5" w15:restartNumberingAfterBreak="0">
-    <w:nsid w:val="293519CA"/>
+    <w:nsid w:val="2AF64DE4"/>
     <w:multiLevelType w:val="hybridMultilevel"/>
-    <w:tmpl w:val="419A42D0"/>
-    <w:lvl w:ilvl="0" w:tplc="0409000F">
+    <w:tmpl w:val="E5685C2A"/>
+    <w:lvl w:ilvl="0" w:tplc="38E61CB0">
       <w:start w:val="1"/>
       <w:numFmt w:val="decimal"/>
-      <w:lvlText w:val="%1."/>
-      <w:lvlJc w:val="left"/>
-      <w:pPr>
-        <w:ind w:left="720" w:hanging="360"/>
-      </w:pPr>
-    </w:lvl>
-    <w:lvl w:ilvl="1" w:tplc="04090019" w:tentative="1">
+      <w:lvlText w:val="%1)"/>
+      <w:lvlJc w:val="left"/>
+      <w:pPr>
+        <w:ind w:left="785" w:hanging="360"/>
+      </w:pPr>
+      <w:rPr>
+        <w:rFonts w:hint="default"/>
+        <w:b/>
+        <w:bCs/>
+      </w:rPr>
+    </w:lvl>
+    <w:lvl w:ilvl="1" w:tplc="240A0019" w:tentative="1">
       <w:start w:val="1"/>
       <w:numFmt w:val="lowerLetter"/>
       <w:lvlText w:val="%2."/>
       <w:lvlJc w:val="left"/>
       <w:pPr>
-        <w:ind w:left="1440" w:hanging="360"/>
-      </w:pPr>
-    </w:lvl>
-    <w:lvl w:ilvl="2" w:tplc="0409001B" w:tentative="1">
+        <w:ind w:left="1505" w:hanging="360"/>
+      </w:pPr>
+    </w:lvl>
+    <w:lvl w:ilvl="2" w:tplc="240A001B" w:tentative="1">
       <w:start w:val="1"/>
       <w:numFmt w:val="lowerRoman"/>
       <w:lvlText w:val="%3."/>
       <w:lvlJc w:val="right"/>
       <w:pPr>
-        <w:ind w:left="2160" w:hanging="180"/>
-      </w:pPr>
-    </w:lvl>
-    <w:lvl w:ilvl="3" w:tplc="0409000F" w:tentative="1">
+        <w:ind w:left="2225" w:hanging="180"/>
+      </w:pPr>
+    </w:lvl>
+    <w:lvl w:ilvl="3" w:tplc="240A000F" w:tentative="1">
       <w:start w:val="1"/>
       <w:numFmt w:val="decimal"/>
       <w:lvlText w:val="%4."/>
       <w:lvlJc w:val="left"/>
       <w:pPr>
-        <w:ind w:left="2880" w:hanging="360"/>
-      </w:pPr>
-    </w:lvl>
-    <w:lvl w:ilvl="4" w:tplc="04090019" w:tentative="1">
+        <w:ind w:left="2945" w:hanging="360"/>
+      </w:pPr>
+    </w:lvl>
+    <w:lvl w:ilvl="4" w:tplc="240A0019" w:tentative="1">
       <w:start w:val="1"/>
       <w:numFmt w:val="lowerLetter"/>
       <w:lvlText w:val="%5."/>
       <w:lvlJc w:val="left"/>
       <w:pPr>
-        <w:ind w:left="3600" w:hanging="360"/>
-      </w:pPr>
-    </w:lvl>
-    <w:lvl w:ilvl="5" w:tplc="0409001B" w:tentative="1">
+        <w:ind w:left="3665" w:hanging="360"/>
+      </w:pPr>
+    </w:lvl>
+    <w:lvl w:ilvl="5" w:tplc="240A001B" w:tentative="1">
       <w:start w:val="1"/>
       <w:numFmt w:val="lowerRoman"/>
       <w:lvlText w:val="%6."/>
       <w:lvlJc w:val="right"/>
       <w:pPr>
-        <w:ind w:left="4320" w:hanging="180"/>
-      </w:pPr>
-    </w:lvl>
-    <w:lvl w:ilvl="6" w:tplc="0409000F" w:tentative="1">
+        <w:ind w:left="4385" w:hanging="180"/>
+      </w:pPr>
+    </w:lvl>
+    <w:lvl w:ilvl="6" w:tplc="240A000F" w:tentative="1">
       <w:start w:val="1"/>
       <w:numFmt w:val="decimal"/>
       <w:lvlText w:val="%7."/>
       <w:lvlJc w:val="left"/>
       <w:pPr>
-        <w:ind w:left="5040" w:hanging="360"/>
-      </w:pPr>
-    </w:lvl>
-    <w:lvl w:ilvl="7" w:tplc="04090019" w:tentative="1">
+        <w:ind w:left="5105" w:hanging="360"/>
+      </w:pPr>
+    </w:lvl>
+    <w:lvl w:ilvl="7" w:tplc="240A0019" w:tentative="1">
       <w:start w:val="1"/>
       <w:numFmt w:val="lowerLetter"/>
       <w:lvlText w:val="%8."/>
       <w:lvlJc w:val="left"/>
       <w:pPr>
-        <w:ind w:left="5760" w:hanging="360"/>
-      </w:pPr>
-    </w:lvl>
-    <w:lvl w:ilvl="8" w:tplc="0409001B" w:tentative="1">
+        <w:ind w:left="5825" w:hanging="360"/>
+      </w:pPr>
+    </w:lvl>
+    <w:lvl w:ilvl="8" w:tplc="240A001B" w:tentative="1">
       <w:start w:val="1"/>
       <w:numFmt w:val="lowerRoman"/>
       <w:lvlText w:val="%9."/>
       <w:lvlJc w:val="right"/>
       <w:pPr>
-        <w:ind w:left="6480" w:hanging="180"/>
+        <w:ind w:left="6545" w:hanging="180"/>
       </w:pPr>
     </w:lvl>
   </w:abstractNum>
@@ -1033,120 +3725,6 @@
     </w:lvl>
   </w:abstractNum>
   <w:abstractNum w:abstractNumId="7" w15:restartNumberingAfterBreak="0">
-    <w:nsid w:val="41F05C72"/>
-    <w:multiLevelType w:val="hybridMultilevel"/>
-    <w:tmpl w:val="8842D91A"/>
-    <w:lvl w:ilvl="0" w:tplc="FFFFFFFF">
-      <w:start w:val="1"/>
-      <w:numFmt w:val="decimal"/>
-      <w:lvlText w:val="%1)"/>
-      <w:lvlJc w:val="left"/>
-      <w:pPr>
-        <w:ind w:left="360" w:hanging="360"/>
-      </w:pPr>
-      <w:rPr>
-        <w:rFonts w:hint="default"/>
-        <w:lang w:val="es-419"/>
-      </w:rPr>
-    </w:lvl>
-    <w:lvl w:ilvl="1" w:tplc="FFFFFFFF">
-      <w:start w:val="1"/>
-      <w:numFmt w:val="lowerLetter"/>
-      <w:lvlText w:val="%2)"/>
-      <w:lvlJc w:val="left"/>
-      <w:pPr>
-        <w:ind w:left="720" w:hanging="360"/>
-      </w:pPr>
-      <w:rPr>
-        <w:rFonts w:hint="default"/>
-      </w:rPr>
-    </w:lvl>
-    <w:lvl w:ilvl="2" w:tplc="04090017">
-      <w:start w:val="1"/>
-      <w:numFmt w:val="lowerLetter"/>
-      <w:lvlText w:val="%3)"/>
-      <w:lvlJc w:val="left"/>
-      <w:pPr>
-        <w:ind w:left="1080" w:hanging="360"/>
-      </w:pPr>
-      <w:rPr>
-        <w:rFonts w:hint="default"/>
-      </w:rPr>
-    </w:lvl>
-    <w:lvl w:ilvl="3" w:tplc="FFFFFFFF">
-      <w:start w:val="1"/>
-      <w:numFmt w:val="lowerLetter"/>
-      <w:lvlText w:val="%4)"/>
-      <w:lvlJc w:val="left"/>
-      <w:pPr>
-        <w:ind w:left="1440" w:hanging="360"/>
-      </w:pPr>
-      <w:rPr>
-        <w:rFonts w:ascii="Dax-Regular" w:hAnsi="Dax-Regular" w:hint="default"/>
-      </w:rPr>
-    </w:lvl>
-    <w:lvl w:ilvl="4" w:tplc="FFFFFFFF">
-      <w:start w:val="1"/>
-      <w:numFmt w:val="lowerLetter"/>
-      <w:lvlText w:val="(%5)"/>
-      <w:lvlJc w:val="left"/>
-      <w:pPr>
-        <w:ind w:left="1800" w:hanging="360"/>
-      </w:pPr>
-      <w:rPr>
-        <w:rFonts w:hint="default"/>
-      </w:rPr>
-    </w:lvl>
-    <w:lvl w:ilvl="5" w:tplc="FFFFFFFF">
-      <w:start w:val="1"/>
-      <w:numFmt w:val="lowerRoman"/>
-      <w:lvlText w:val="(%6)"/>
-      <w:lvlJc w:val="left"/>
-      <w:pPr>
-        <w:ind w:left="2160" w:hanging="360"/>
-      </w:pPr>
-      <w:rPr>
-        <w:rFonts w:hint="default"/>
-      </w:rPr>
-    </w:lvl>
-    <w:lvl w:ilvl="6" w:tplc="FFFFFFFF">
-      <w:start w:val="1"/>
-      <w:numFmt w:val="decimal"/>
-      <w:lvlText w:val="%7."/>
-      <w:lvlJc w:val="left"/>
-      <w:pPr>
-        <w:ind w:left="2520" w:hanging="360"/>
-      </w:pPr>
-      <w:rPr>
-        <w:rFonts w:hint="default"/>
-      </w:rPr>
-    </w:lvl>
-    <w:lvl w:ilvl="7" w:tplc="FFFFFFFF">
-      <w:start w:val="1"/>
-      <w:numFmt w:val="lowerLetter"/>
-      <w:lvlText w:val="%8."/>
-      <w:lvlJc w:val="left"/>
-      <w:pPr>
-        <w:ind w:left="2880" w:hanging="360"/>
-      </w:pPr>
-      <w:rPr>
-        <w:rFonts w:hint="default"/>
-      </w:rPr>
-    </w:lvl>
-    <w:lvl w:ilvl="8" w:tplc="FFFFFFFF">
-      <w:start w:val="1"/>
-      <w:numFmt w:val="lowerRoman"/>
-      <w:lvlText w:val="%9."/>
-      <w:lvlJc w:val="left"/>
-      <w:pPr>
-        <w:ind w:left="3240" w:hanging="360"/>
-      </w:pPr>
-      <w:rPr>
-        <w:rFonts w:hint="default"/>
-      </w:rPr>
-    </w:lvl>
-  </w:abstractNum>
-  <w:abstractNum w:abstractNumId="8" w15:restartNumberingAfterBreak="0">
     <w:nsid w:val="446D4DDB"/>
     <w:multiLevelType w:val="multilevel"/>
     <w:tmpl w:val="0409001D"/>
@@ -1259,7 +3837,7 @@
       </w:rPr>
     </w:lvl>
   </w:abstractNum>
-  <w:abstractNum w:abstractNumId="9" w15:restartNumberingAfterBreak="0">
+  <w:abstractNum w:abstractNumId="8" w15:restartNumberingAfterBreak="0">
     <w:nsid w:val="4723600A"/>
     <w:multiLevelType w:val="hybridMultilevel"/>
     <w:tmpl w:val="731ED4AE"/>
@@ -1345,93 +3923,98 @@
       </w:pPr>
     </w:lvl>
   </w:abstractNum>
-  <w:abstractNum w:abstractNumId="10" w15:restartNumberingAfterBreak="0">
-    <w:nsid w:val="4A0F5BA9"/>
+  <w:abstractNum w:abstractNumId="9" w15:restartNumberingAfterBreak="0">
+    <w:nsid w:val="4D1F57B3"/>
     <w:multiLevelType w:val="hybridMultilevel"/>
-    <w:tmpl w:val="7B26F3F4"/>
-    <w:lvl w:ilvl="0" w:tplc="0409000F">
-      <w:start w:val="1"/>
-      <w:numFmt w:val="decimal"/>
-      <w:lvlText w:val="%1."/>
-      <w:lvlJc w:val="left"/>
-      <w:pPr>
-        <w:ind w:left="360" w:hanging="360"/>
-      </w:pPr>
-    </w:lvl>
-    <w:lvl w:ilvl="1" w:tplc="04090019" w:tentative="1">
+    <w:tmpl w:val="E51ADDC4"/>
+    <w:lvl w:ilvl="0" w:tplc="4B162034">
+      <w:start w:val="1"/>
+      <w:numFmt w:val="lowerLetter"/>
+      <w:lvlText w:val="%1)"/>
+      <w:lvlJc w:val="left"/>
+      <w:pPr>
+        <w:ind w:left="501" w:hanging="360"/>
+      </w:pPr>
+      <w:rPr>
+        <w:rFonts w:hint="default"/>
+        <w:b/>
+        <w:bCs/>
+      </w:rPr>
+    </w:lvl>
+    <w:lvl w:ilvl="1" w:tplc="240A0019" w:tentative="1">
       <w:start w:val="1"/>
       <w:numFmt w:val="lowerLetter"/>
       <w:lvlText w:val="%2."/>
       <w:lvlJc w:val="left"/>
       <w:pPr>
-        <w:ind w:left="1080" w:hanging="360"/>
-      </w:pPr>
-    </w:lvl>
-    <w:lvl w:ilvl="2" w:tplc="0409001B" w:tentative="1">
+        <w:ind w:left="1221" w:hanging="360"/>
+      </w:pPr>
+    </w:lvl>
+    <w:lvl w:ilvl="2" w:tplc="240A001B" w:tentative="1">
       <w:start w:val="1"/>
       <w:numFmt w:val="lowerRoman"/>
       <w:lvlText w:val="%3."/>
       <w:lvlJc w:val="right"/>
       <w:pPr>
-        <w:ind w:left="1800" w:hanging="180"/>
-      </w:pPr>
-    </w:lvl>
-    <w:lvl w:ilvl="3" w:tplc="0409000F" w:tentative="1">
+        <w:ind w:left="1941" w:hanging="180"/>
+      </w:pPr>
+    </w:lvl>
+    <w:lvl w:ilvl="3" w:tplc="240A000F" w:tentative="1">
       <w:start w:val="1"/>
       <w:numFmt w:val="decimal"/>
       <w:lvlText w:val="%4."/>
       <w:lvlJc w:val="left"/>
       <w:pPr>
-        <w:ind w:left="2520" w:hanging="360"/>
-      </w:pPr>
-    </w:lvl>
-    <w:lvl w:ilvl="4" w:tplc="04090019" w:tentative="1">
+        <w:ind w:left="2661" w:hanging="360"/>
+      </w:pPr>
+    </w:lvl>
+    <w:lvl w:ilvl="4" w:tplc="240A0019" w:tentative="1">
       <w:start w:val="1"/>
       <w:numFmt w:val="lowerLetter"/>
       <w:lvlText w:val="%5."/>
       <w:lvlJc w:val="left"/>
       <w:pPr>
-        <w:ind w:left="3240" w:hanging="360"/>
-      </w:pPr>
-    </w:lvl>
-    <w:lvl w:ilvl="5" w:tplc="0409001B" w:tentative="1">
+        <w:ind w:left="3381" w:hanging="360"/>
+      </w:pPr>
+    </w:lvl>
+    <w:lvl w:ilvl="5" w:tplc="240A001B" w:tentative="1">
       <w:start w:val="1"/>
       <w:numFmt w:val="lowerRoman"/>
       <w:lvlText w:val="%6."/>
       <w:lvlJc w:val="right"/>
       <w:pPr>
-        <w:ind w:left="3960" w:hanging="180"/>
-      </w:pPr>
-    </w:lvl>
-    <w:lvl w:ilvl="6" w:tplc="0409000F" w:tentative="1">
+        <w:ind w:left="4101" w:hanging="180"/>
+      </w:pPr>
+    </w:lvl>
+    <w:lvl w:ilvl="6" w:tplc="240A000F" w:tentative="1">
       <w:start w:val="1"/>
       <w:numFmt w:val="decimal"/>
       <w:lvlText w:val="%7."/>
       <w:lvlJc w:val="left"/>
       <w:pPr>
-        <w:ind w:left="4680" w:hanging="360"/>
-      </w:pPr>
-    </w:lvl>
-    <w:lvl w:ilvl="7" w:tplc="04090019" w:tentative="1">
+        <w:ind w:left="4821" w:hanging="360"/>
+      </w:pPr>
+    </w:lvl>
+    <w:lvl w:ilvl="7" w:tplc="240A0019" w:tentative="1">
       <w:start w:val="1"/>
       <w:numFmt w:val="lowerLetter"/>
       <w:lvlText w:val="%8."/>
       <w:lvlJc w:val="left"/>
       <w:pPr>
-        <w:ind w:left="5400" w:hanging="360"/>
-      </w:pPr>
-    </w:lvl>
-    <w:lvl w:ilvl="8" w:tplc="0409001B" w:tentative="1">
+        <w:ind w:left="5541" w:hanging="360"/>
+      </w:pPr>
+    </w:lvl>
+    <w:lvl w:ilvl="8" w:tplc="240A001B" w:tentative="1">
       <w:start w:val="1"/>
       <w:numFmt w:val="lowerRoman"/>
       <w:lvlText w:val="%9."/>
       <w:lvlJc w:val="right"/>
       <w:pPr>
-        <w:ind w:left="6120" w:hanging="180"/>
+        <w:ind w:left="6261" w:hanging="180"/>
       </w:pPr>
     </w:lvl>
   </w:abstractNum>
-  <w:abstractNum w:abstractNumId="11" w15:restartNumberingAfterBreak="0">
+  <w:abstractNum w:abstractNumId="10" w15:restartNumberingAfterBreak="0">
     <w:nsid w:val="59085AB3"/>
     <w:multiLevelType w:val="hybridMultilevel"/>
     <w:tmpl w:val="7A268518"/>
@@ -1544,93 +4127,7 @@
       </w:rPr>
     </w:lvl>
   </w:abstractNum>
-  <w:abstractNum w:abstractNumId="12" w15:restartNumberingAfterBreak="0">
-    <w:nsid w:val="5AD72B92"/>
-    <w:multiLevelType w:val="hybridMultilevel"/>
-    <w:tmpl w:val="98880FC0"/>
-    <w:lvl w:ilvl="0" w:tplc="04090017">
-      <w:start w:val="1"/>
-      <w:numFmt w:val="lowerLetter"/>
-      <w:lvlText w:val="%1)"/>
-      <w:lvlJc w:val="left"/>
-      <w:pPr>
-        <w:ind w:left="360" w:hanging="360"/>
-      </w:pPr>
-    </w:lvl>
-    <w:lvl w:ilvl="1" w:tplc="FFFFFFFF" w:tentative="1">
-      <w:start w:val="1"/>
-      <w:numFmt w:val="lowerLetter"/>
-      <w:lvlText w:val="%2."/>
-      <w:lvlJc w:val="left"/>
-      <w:pPr>
-        <w:ind w:left="1080" w:hanging="360"/>
-      </w:pPr>
-    </w:lvl>
-    <w:lvl w:ilvl="2" w:tplc="FFFFFFFF" w:tentative="1">
-      <w:start w:val="1"/>
-      <w:numFmt w:val="lowerRoman"/>
-      <w:lvlText w:val="%3."/>
-      <w:lvlJc w:val="right"/>
-      <w:pPr>
-        <w:ind w:left="1800" w:hanging="180"/>
-      </w:pPr>
-    </w:lvl>
-    <w:lvl w:ilvl="3" w:tplc="FFFFFFFF" w:tentative="1">
-      <w:start w:val="1"/>
-      <w:numFmt w:val="decimal"/>
-      <w:lvlText w:val="%4."/>
-      <w:lvlJc w:val="left"/>
-      <w:pPr>
-        <w:ind w:left="2520" w:hanging="360"/>
-      </w:pPr>
-    </w:lvl>
-    <w:lvl w:ilvl="4" w:tplc="FFFFFFFF" w:tentative="1">
-      <w:start w:val="1"/>
-      <w:numFmt w:val="lowerLetter"/>
-      <w:lvlText w:val="%5."/>
-      <w:lvlJc w:val="left"/>
-      <w:pPr>
-        <w:ind w:left="3240" w:hanging="360"/>
-      </w:pPr>
-    </w:lvl>
-    <w:lvl w:ilvl="5" w:tplc="FFFFFFFF" w:tentative="1">
-      <w:start w:val="1"/>
-      <w:numFmt w:val="lowerRoman"/>
-      <w:lvlText w:val="%6."/>
-      <w:lvlJc w:val="right"/>
-      <w:pPr>
-        <w:ind w:left="3960" w:hanging="180"/>
-      </w:pPr>
-    </w:lvl>
-    <w:lvl w:ilvl="6" w:tplc="FFFFFFFF" w:tentative="1">
-      <w:start w:val="1"/>
-      <w:numFmt w:val="decimal"/>
-      <w:lvlText w:val="%7."/>
-      <w:lvlJc w:val="left"/>
-      <w:pPr>
-        <w:ind w:left="4680" w:hanging="360"/>
-      </w:pPr>
-    </w:lvl>
-    <w:lvl w:ilvl="7" w:tplc="FFFFFFFF" w:tentative="1">
-      <w:start w:val="1"/>
-      <w:numFmt w:val="lowerLetter"/>
-      <w:lvlText w:val="%8."/>
-      <w:lvlJc w:val="left"/>
-      <w:pPr>
-        <w:ind w:left="5400" w:hanging="360"/>
-      </w:pPr>
-    </w:lvl>
-    <w:lvl w:ilvl="8" w:tplc="FFFFFFFF" w:tentative="1">
-      <w:start w:val="1"/>
-      <w:numFmt w:val="lowerRoman"/>
-      <w:lvlText w:val="%9."/>
-      <w:lvlJc w:val="right"/>
-      <w:pPr>
-        <w:ind w:left="6120" w:hanging="180"/>
-      </w:pPr>
-    </w:lvl>
-  </w:abstractNum>
-  <w:abstractNum w:abstractNumId="13" w15:restartNumberingAfterBreak="0">
+  <w:abstractNum w:abstractNumId="11" w15:restartNumberingAfterBreak="0">
     <w:nsid w:val="5C974F57"/>
     <w:multiLevelType w:val="hybridMultilevel"/>
     <w:tmpl w:val="211EC694"/>
@@ -1716,7 +4213,7 @@
       </w:pPr>
     </w:lvl>
   </w:abstractNum>
-  <w:abstractNum w:abstractNumId="14" w15:restartNumberingAfterBreak="0">
+  <w:abstractNum w:abstractNumId="12" w15:restartNumberingAfterBreak="0">
     <w:nsid w:val="5EBA3F4E"/>
     <w:multiLevelType w:val="hybridMultilevel"/>
     <w:tmpl w:val="874CF82C"/>
@@ -1802,179 +4299,7 @@
       </w:pPr>
     </w:lvl>
   </w:abstractNum>
-  <w:abstractNum w:abstractNumId="15" w15:restartNumberingAfterBreak="0">
-    <w:nsid w:val="6A4C39F0"/>
-    <w:multiLevelType w:val="hybridMultilevel"/>
-    <w:tmpl w:val="CCB606F4"/>
-    <w:lvl w:ilvl="0" w:tplc="04090017">
-      <w:start w:val="1"/>
-      <w:numFmt w:val="lowerLetter"/>
-      <w:lvlText w:val="%1)"/>
-      <w:lvlJc w:val="left"/>
-      <w:pPr>
-        <w:ind w:left="720" w:hanging="360"/>
-      </w:pPr>
-    </w:lvl>
-    <w:lvl w:ilvl="1" w:tplc="04090019" w:tentative="1">
-      <w:start w:val="1"/>
-      <w:numFmt w:val="lowerLetter"/>
-      <w:lvlText w:val="%2."/>
-      <w:lvlJc w:val="left"/>
-      <w:pPr>
-        <w:ind w:left="1440" w:hanging="360"/>
-      </w:pPr>
-    </w:lvl>
-    <w:lvl w:ilvl="2" w:tplc="0409001B" w:tentative="1">
-      <w:start w:val="1"/>
-      <w:numFmt w:val="lowerRoman"/>
-      <w:lvlText w:val="%3."/>
-      <w:lvlJc w:val="right"/>
-      <w:pPr>
-        <w:ind w:left="2160" w:hanging="180"/>
-      </w:pPr>
-    </w:lvl>
-    <w:lvl w:ilvl="3" w:tplc="0409000F" w:tentative="1">
-      <w:start w:val="1"/>
-      <w:numFmt w:val="decimal"/>
-      <w:lvlText w:val="%4."/>
-      <w:lvlJc w:val="left"/>
-      <w:pPr>
-        <w:ind w:left="2880" w:hanging="360"/>
-      </w:pPr>
-    </w:lvl>
-    <w:lvl w:ilvl="4" w:tplc="04090019" w:tentative="1">
-      <w:start w:val="1"/>
-      <w:numFmt w:val="lowerLetter"/>
-      <w:lvlText w:val="%5."/>
-      <w:lvlJc w:val="left"/>
-      <w:pPr>
-        <w:ind w:left="3600" w:hanging="360"/>
-      </w:pPr>
-    </w:lvl>
-    <w:lvl w:ilvl="5" w:tplc="0409001B" w:tentative="1">
-      <w:start w:val="1"/>
-      <w:numFmt w:val="lowerRoman"/>
-      <w:lvlText w:val="%6."/>
-      <w:lvlJc w:val="right"/>
-      <w:pPr>
-        <w:ind w:left="4320" w:hanging="180"/>
-      </w:pPr>
-    </w:lvl>
-    <w:lvl w:ilvl="6" w:tplc="0409000F" w:tentative="1">
-      <w:start w:val="1"/>
-      <w:numFmt w:val="decimal"/>
-      <w:lvlText w:val="%7."/>
-      <w:lvlJc w:val="left"/>
-      <w:pPr>
-        <w:ind w:left="5040" w:hanging="360"/>
-      </w:pPr>
-    </w:lvl>
-    <w:lvl w:ilvl="7" w:tplc="04090019" w:tentative="1">
-      <w:start w:val="1"/>
-      <w:numFmt w:val="lowerLetter"/>
-      <w:lvlText w:val="%8."/>
-      <w:lvlJc w:val="left"/>
-      <w:pPr>
-        <w:ind w:left="5760" w:hanging="360"/>
-      </w:pPr>
-    </w:lvl>
-    <w:lvl w:ilvl="8" w:tplc="0409001B" w:tentative="1">
-      <w:start w:val="1"/>
-      <w:numFmt w:val="lowerRoman"/>
-      <w:lvlText w:val="%9."/>
-      <w:lvlJc w:val="right"/>
-      <w:pPr>
-        <w:ind w:left="6480" w:hanging="180"/>
-      </w:pPr>
-    </w:lvl>
-  </w:abstractNum>
-  <w:abstractNum w:abstractNumId="16" w15:restartNumberingAfterBreak="0">
-    <w:nsid w:val="763517BA"/>
-    <w:multiLevelType w:val="hybridMultilevel"/>
-    <w:tmpl w:val="D4FA0B18"/>
-    <w:lvl w:ilvl="0" w:tplc="04090017">
-      <w:start w:val="1"/>
-      <w:numFmt w:val="lowerLetter"/>
-      <w:lvlText w:val="%1)"/>
-      <w:lvlJc w:val="left"/>
-      <w:pPr>
-        <w:ind w:left="720" w:hanging="360"/>
-      </w:pPr>
-    </w:lvl>
-    <w:lvl w:ilvl="1" w:tplc="04090019" w:tentative="1">
-      <w:start w:val="1"/>
-      <w:numFmt w:val="lowerLetter"/>
-      <w:lvlText w:val="%2."/>
-      <w:lvlJc w:val="left"/>
-      <w:pPr>
-        <w:ind w:left="1440" w:hanging="360"/>
-      </w:pPr>
-    </w:lvl>
-    <w:lvl w:ilvl="2" w:tplc="0409001B" w:tentative="1">
-      <w:start w:val="1"/>
-      <w:numFmt w:val="lowerRoman"/>
-      <w:lvlText w:val="%3."/>
-      <w:lvlJc w:val="right"/>
-      <w:pPr>
-        <w:ind w:left="2160" w:hanging="180"/>
-      </w:pPr>
-    </w:lvl>
-    <w:lvl w:ilvl="3" w:tplc="0409000F" w:tentative="1">
-      <w:start w:val="1"/>
-      <w:numFmt w:val="decimal"/>
-      <w:lvlText w:val="%4."/>
-      <w:lvlJc w:val="left"/>
-      <w:pPr>
-        <w:ind w:left="2880" w:hanging="360"/>
-      </w:pPr>
-    </w:lvl>
-    <w:lvl w:ilvl="4" w:tplc="04090019" w:tentative="1">
-      <w:start w:val="1"/>
-      <w:numFmt w:val="lowerLetter"/>
-      <w:lvlText w:val="%5."/>
-      <w:lvlJc w:val="left"/>
-      <w:pPr>
-        <w:ind w:left="3600" w:hanging="360"/>
-      </w:pPr>
-    </w:lvl>
-    <w:lvl w:ilvl="5" w:tplc="0409001B" w:tentative="1">
-      <w:start w:val="1"/>
-      <w:numFmt w:val="lowerRoman"/>
-      <w:lvlText w:val="%6."/>
-      <w:lvlJc w:val="right"/>
-      <w:pPr>
-        <w:ind w:left="4320" w:hanging="180"/>
-      </w:pPr>
-    </w:lvl>
-    <w:lvl w:ilvl="6" w:tplc="0409000F" w:tentative="1">
-      <w:start w:val="1"/>
-      <w:numFmt w:val="decimal"/>
-      <w:lvlText w:val="%7."/>
-      <w:lvlJc w:val="left"/>
-      <w:pPr>
-        <w:ind w:left="5040" w:hanging="360"/>
-      </w:pPr>
-    </w:lvl>
-    <w:lvl w:ilvl="7" w:tplc="04090019" w:tentative="1">
-      <w:start w:val="1"/>
-      <w:numFmt w:val="lowerLetter"/>
-      <w:lvlText w:val="%8."/>
-      <w:lvlJc w:val="left"/>
-      <w:pPr>
-        <w:ind w:left="5760" w:hanging="360"/>
-      </w:pPr>
-    </w:lvl>
-    <w:lvl w:ilvl="8" w:tplc="0409001B" w:tentative="1">
-      <w:start w:val="1"/>
-      <w:numFmt w:val="lowerRoman"/>
-      <w:lvlText w:val="%9."/>
-      <w:lvlJc w:val="right"/>
-      <w:pPr>
-        <w:ind w:left="6480" w:hanging="180"/>
-      </w:pPr>
-    </w:lvl>
-  </w:abstractNum>
-  <w:abstractNum w:abstractNumId="17" w15:restartNumberingAfterBreak="0">
+  <w:abstractNum w:abstractNumId="13" w15:restartNumberingAfterBreak="0">
     <w:nsid w:val="7964390B"/>
     <w:multiLevelType w:val="hybridMultilevel"/>
     <w:tmpl w:val="26C01794"/>
@@ -2061,19 +4386,19 @@
     </w:lvl>
   </w:abstractNum>
   <w:num w:numId="1">
-    <w:abstractNumId w:val="8"/>
+    <w:abstractNumId w:val="7"/>
   </w:num>
   <w:num w:numId="2">
     <w:abstractNumId w:val="1"/>
   </w:num>
   <w:num w:numId="3">
-    <w:abstractNumId w:val="9"/>
+    <w:abstractNumId w:val="8"/>
   </w:num>
   <w:num w:numId="4">
-    <w:abstractNumId w:val="14"/>
+    <w:abstractNumId w:val="12"/>
   </w:num>
   <w:num w:numId="5">
-    <w:abstractNumId w:val="17"/>
+    <w:abstractNumId w:val="13"/>
   </w:num>
   <w:num w:numId="6">
     <w:abstractNumId w:val="0"/>
@@ -2082,7 +4407,7 @@
     <w:abstractNumId w:val="6"/>
   </w:num>
   <w:num w:numId="8">
-    <w:abstractNumId w:val="13"/>
+    <w:abstractNumId w:val="11"/>
   </w:num>
   <w:num w:numId="9">
     <w:abstractNumId w:val="2"/>
@@ -2091,7 +4416,7 @@
     <w:abstractNumId w:val="4"/>
   </w:num>
   <w:num w:numId="11">
-    <w:abstractNumId w:val="11"/>
+    <w:abstractNumId w:val="10"/>
   </w:num>
   <w:num w:numId="12">
     <w:abstractNumId w:val="3"/>
@@ -2100,19 +4425,7 @@
     <w:abstractNumId w:val="5"/>
   </w:num>
   <w:num w:numId="14">
-    <w:abstractNumId w:val="15"/>
-  </w:num>
-  <w:num w:numId="15">
-    <w:abstractNumId w:val="7"/>
-  </w:num>
-  <w:num w:numId="16">
-    <w:abstractNumId w:val="10"/>
-  </w:num>
-  <w:num w:numId="17">
-    <w:abstractNumId w:val="12"/>
-  </w:num>
-  <w:num w:numId="18">
-    <w:abstractNumId w:val="16"/>
+    <w:abstractNumId w:val="9"/>
   </w:num>
 </w:numbering>
 </file>
@@ -2520,11 +4833,11 @@
       <w:noProof/>
     </w:rPr>
   </w:style>
-  <w:style w:type="paragraph" w:styleId="Heading1">
+  <w:style w:type="paragraph" w:styleId="Ttulo1">
     <w:name w:val="heading 1"/>
     <w:basedOn w:val="Normal"/>
     <w:next w:val="Normal"/>
-    <w:link w:val="Heading1Char"/>
+    <w:link w:val="Ttulo1Car"/>
     <w:uiPriority w:val="9"/>
     <w:qFormat/>
     <w:rsid w:val="003C0715"/>
@@ -2541,11 +4854,11 @@
       <w:szCs w:val="32"/>
     </w:rPr>
   </w:style>
-  <w:style w:type="paragraph" w:styleId="Heading2">
+  <w:style w:type="paragraph" w:styleId="Ttulo2">
     <w:name w:val="heading 2"/>
     <w:basedOn w:val="Normal"/>
     <w:next w:val="Normal"/>
-    <w:link w:val="Heading2Char"/>
+    <w:link w:val="Ttulo2Car"/>
     <w:uiPriority w:val="9"/>
     <w:unhideWhenUsed/>
     <w:qFormat/>
@@ -2563,13 +4876,13 @@
       <w:szCs w:val="26"/>
     </w:rPr>
   </w:style>
-  <w:style w:type="character" w:default="1" w:styleId="DefaultParagraphFont">
+  <w:style w:type="character" w:default="1" w:styleId="Fuentedeprrafopredeter">
     <w:name w:val="Default Paragraph Font"/>
     <w:uiPriority w:val="1"/>
     <w:semiHidden/>
     <w:unhideWhenUsed/>
   </w:style>
-  <w:style w:type="table" w:default="1" w:styleId="TableNormal">
+  <w:style w:type="table" w:default="1" w:styleId="Tablanormal">
     <w:name w:val="Normal Table"/>
     <w:uiPriority w:val="99"/>
     <w:semiHidden/>
@@ -2584,17 +4897,17 @@
       </w:tblCellMar>
     </w:tblPr>
   </w:style>
-  <w:style w:type="numbering" w:default="1" w:styleId="NoList">
+  <w:style w:type="numbering" w:default="1" w:styleId="Sinlista">
     <w:name w:val="No List"/>
     <w:uiPriority w:val="99"/>
     <w:semiHidden/>
     <w:unhideWhenUsed/>
   </w:style>
-  <w:style w:type="paragraph" w:styleId="Title">
+  <w:style w:type="paragraph" w:styleId="Ttulo">
     <w:name w:val="Title"/>
     <w:basedOn w:val="Normal"/>
     <w:next w:val="Normal"/>
-    <w:link w:val="TitleChar"/>
+    <w:link w:val="TtuloCar"/>
     <w:uiPriority w:val="10"/>
     <w:qFormat/>
     <w:rsid w:val="00BA3B38"/>
@@ -2610,10 +4923,10 @@
       <w:szCs w:val="56"/>
     </w:rPr>
   </w:style>
-  <w:style w:type="character" w:customStyle="1" w:styleId="TitleChar">
-    <w:name w:val="Title Char"/>
-    <w:basedOn w:val="DefaultParagraphFont"/>
-    <w:link w:val="Title"/>
+  <w:style w:type="character" w:customStyle="1" w:styleId="TtuloCar">
+    <w:name w:val="Título Car"/>
+    <w:basedOn w:val="Fuentedeprrafopredeter"/>
+    <w:link w:val="Ttulo"/>
     <w:uiPriority w:val="10"/>
     <w:rsid w:val="00BA3B38"/>
     <w:rPr>
@@ -2625,7 +4938,7 @@
       <w:szCs w:val="56"/>
     </w:rPr>
   </w:style>
-  <w:style w:type="paragraph" w:styleId="ListParagraph">
+  <w:style w:type="paragraph" w:styleId="Prrafodelista">
     <w:name w:val="List Paragraph"/>
     <w:basedOn w:val="Normal"/>
     <w:uiPriority w:val="34"/>
@@ -2639,9 +4952,9 @@
       <w:noProof w:val="0"/>
     </w:rPr>
   </w:style>
-  <w:style w:type="character" w:styleId="CommentReference">
+  <w:style w:type="character" w:styleId="Refdecomentario">
     <w:name w:val="annotation reference"/>
-    <w:basedOn w:val="DefaultParagraphFont"/>
+    <w:basedOn w:val="Fuentedeprrafopredeter"/>
     <w:uiPriority w:val="99"/>
     <w:semiHidden/>
     <w:unhideWhenUsed/>
@@ -2651,10 +4964,10 @@
       <w:szCs w:val="16"/>
     </w:rPr>
   </w:style>
-  <w:style w:type="paragraph" w:styleId="CommentText">
+  <w:style w:type="paragraph" w:styleId="Textocomentario">
     <w:name w:val="annotation text"/>
     <w:basedOn w:val="Normal"/>
-    <w:link w:val="CommentTextChar"/>
+    <w:link w:val="TextocomentarioCar"/>
     <w:uiPriority w:val="99"/>
     <w:semiHidden/>
     <w:unhideWhenUsed/>
@@ -2668,10 +4981,10 @@
       <w:szCs w:val="20"/>
     </w:rPr>
   </w:style>
-  <w:style w:type="character" w:customStyle="1" w:styleId="CommentTextChar">
-    <w:name w:val="Comment Text Char"/>
-    <w:basedOn w:val="DefaultParagraphFont"/>
-    <w:link w:val="CommentText"/>
+  <w:style w:type="character" w:customStyle="1" w:styleId="TextocomentarioCar">
+    <w:name w:val="Texto comentario Car"/>
+    <w:basedOn w:val="Fuentedeprrafopredeter"/>
+    <w:link w:val="Textocomentario"/>
     <w:uiPriority w:val="99"/>
     <w:semiHidden/>
     <w:rsid w:val="00A442AC"/>
@@ -2680,7 +4993,7 @@
       <w:szCs w:val="20"/>
     </w:rPr>
   </w:style>
-  <w:style w:type="paragraph" w:styleId="Caption">
+  <w:style w:type="paragraph" w:styleId="Descripcin">
     <w:name w:val="caption"/>
     <w:basedOn w:val="Normal"/>
     <w:next w:val="Normal"/>
@@ -2700,9 +5013,9 @@
       <w:szCs w:val="18"/>
     </w:rPr>
   </w:style>
-  <w:style w:type="table" w:styleId="GridTable2">
+  <w:style w:type="table" w:styleId="Tabladecuadrcula2">
     <w:name w:val="Grid Table 2"/>
-    <w:basedOn w:val="TableNormal"/>
+    <w:basedOn w:val="Tablanormal"/>
     <w:uiPriority w:val="47"/>
     <w:rsid w:val="00076EA8"/>
     <w:pPr>
@@ -2775,10 +5088,10 @@
       </w:tcPr>
     </w:tblStylePr>
   </w:style>
-  <w:style w:type="character" w:customStyle="1" w:styleId="Heading1Char">
-    <w:name w:val="Heading 1 Char"/>
-    <w:basedOn w:val="DefaultParagraphFont"/>
-    <w:link w:val="Heading1"/>
+  <w:style w:type="character" w:customStyle="1" w:styleId="Ttulo1Car">
+    <w:name w:val="Título 1 Car"/>
+    <w:basedOn w:val="Fuentedeprrafopredeter"/>
+    <w:link w:val="Ttulo1"/>
     <w:uiPriority w:val="9"/>
     <w:rsid w:val="003C0715"/>
     <w:rPr>
@@ -2789,10 +5102,10 @@
       <w:szCs w:val="32"/>
     </w:rPr>
   </w:style>
-  <w:style w:type="character" w:customStyle="1" w:styleId="Heading2Char">
-    <w:name w:val="Heading 2 Char"/>
-    <w:basedOn w:val="DefaultParagraphFont"/>
-    <w:link w:val="Heading2"/>
+  <w:style w:type="character" w:customStyle="1" w:styleId="Ttulo2Car">
+    <w:name w:val="Título 2 Car"/>
+    <w:basedOn w:val="Fuentedeprrafopredeter"/>
+    <w:link w:val="Ttulo2"/>
     <w:uiPriority w:val="9"/>
     <w:rsid w:val="003C0715"/>
     <w:rPr>
@@ -2802,6 +5115,25 @@
       <w:sz w:val="26"/>
       <w:szCs w:val="26"/>
     </w:rPr>
+  </w:style>
+  <w:style w:type="table" w:styleId="Tablaconcuadrcula">
+    <w:name w:val="Table Grid"/>
+    <w:basedOn w:val="Tablanormal"/>
+    <w:uiPriority w:val="39"/>
+    <w:rsid w:val="008C1EA4"/>
+    <w:pPr>
+      <w:spacing w:after="0" w:line="240" w:lineRule="auto"/>
+    </w:pPr>
+    <w:tblPr>
+      <w:tblBorders>
+        <w:top w:val="single" w:sz="4" w:space="0" w:color="auto"/>
+        <w:left w:val="single" w:sz="4" w:space="0" w:color="auto"/>
+        <w:bottom w:val="single" w:sz="4" w:space="0" w:color="auto"/>
+        <w:right w:val="single" w:sz="4" w:space="0" w:color="auto"/>
+        <w:insideH w:val="single" w:sz="4" w:space="0" w:color="auto"/>
+        <w:insideV w:val="single" w:sz="4" w:space="0" w:color="auto"/>
+      </w:tblBorders>
+    </w:tblPr>
   </w:style>
 </w:styles>
 </file>
@@ -3111,6 +5443,12 @@
 </file>
 
 <file path=customXml/item2.xml><?xml version="1.0" encoding="utf-8"?>
+<p:properties xmlns:p="http://schemas.microsoft.com/office/2006/metadata/properties" xmlns:xsi="http://www.w3.org/2001/XMLSchema-instance" xmlns:pc="http://schemas.microsoft.com/office/infopath/2007/PartnerControls">
+  <documentManagement/>
+</p:properties>
+</file>
+
+<file path=customXml/item3.xml><?xml version="1.0" encoding="utf-8"?>
 <ct:contentTypeSchema xmlns:ct="http://schemas.microsoft.com/office/2006/metadata/contentType" xmlns:ma="http://schemas.microsoft.com/office/2006/metadata/properties/metaAttributes" ct:_="" ma:_="" ma:contentTypeName="Documento" ma:contentTypeID="0x01010023858CF01A2EF24688B692775F4C60A4" ma:contentTypeVersion="11" ma:contentTypeDescription="Crear nuevo documento." ma:contentTypeScope="" ma:versionID="04b510ef1bc187d79b842c792d256c41">
   <xsd:schema xmlns:xsd="http://www.w3.org/2001/XMLSchema" xmlns:xs="http://www.w3.org/2001/XMLSchema" xmlns:p="http://schemas.microsoft.com/office/2006/metadata/properties" xmlns:ns2="164883f8-7691-4ecf-b54a-664c0d0edefe" xmlns:ns3="85e30bcc-d76c-4413-8e4d-2dce22fb0743" targetNamespace="http://schemas.microsoft.com/office/2006/metadata/properties" ma:root="true" ma:fieldsID="9049981c3eb1ee76226ec9e2f8ecd7b4" ns2:_="" ns3:_="">
     <xsd:import namespace="164883f8-7691-4ecf-b54a-664c0d0edefe"/>
@@ -3321,12 +5659,6 @@
 </ct:contentTypeSchema>
 </file>
 
-<file path=customXml/item3.xml><?xml version="1.0" encoding="utf-8"?>
-<p:properties xmlns:p="http://schemas.microsoft.com/office/2006/metadata/properties" xmlns:xsi="http://www.w3.org/2001/XMLSchema-instance" xmlns:pc="http://schemas.microsoft.com/office/infopath/2007/PartnerControls">
-  <documentManagement/>
-</p:properties>
-</file>
-
 <file path=customXml/itemProps1.xml><?xml version="1.0" encoding="utf-8"?>
 <ds:datastoreItem xmlns:ds="http://schemas.openxmlformats.org/officeDocument/2006/customXml" ds:itemID="{1F59EA8B-1FA8-40D2-A8B0-61B9CE1E4579}">
   <ds:schemaRefs>
@@ -3336,7 +5668,16 @@
 </file>
 
 <file path=customXml/itemProps2.xml><?xml version="1.0" encoding="utf-8"?>
-<ds:datastoreItem xmlns:ds="http://schemas.openxmlformats.org/officeDocument/2006/customXml" ds:itemID="{B5A68955-FE31-4882-A896-23358313A6FD}">
+<ds:datastoreItem xmlns:ds="http://schemas.openxmlformats.org/officeDocument/2006/customXml" ds:itemID="{8542EACB-7939-45C8-99C3-B6897CA7A7EF}">
+  <ds:schemaRefs>
+    <ds:schemaRef ds:uri="http://schemas.microsoft.com/office/2006/metadata/properties"/>
+    <ds:schemaRef ds:uri="http://schemas.microsoft.com/office/infopath/2007/PartnerControls"/>
+  </ds:schemaRefs>
+</ds:datastoreItem>
+</file>
+
+<file path=customXml/itemProps3.xml><?xml version="1.0" encoding="utf-8"?>
+<ds:datastoreItem xmlns:ds="http://schemas.openxmlformats.org/officeDocument/2006/customXml" ds:itemID="{6A402F4C-F49F-4E29-8D88-E716A8E26B87}">
   <ds:schemaRefs>
     <ds:schemaRef ds:uri="http://schemas.microsoft.com/office/2006/metadata/contentType"/>
     <ds:schemaRef ds:uri="http://schemas.microsoft.com/office/2006/metadata/properties/metaAttributes"/>
@@ -3352,13 +5693,4 @@
     <ds:schemaRef ds:uri="http://schemas.microsoft.com/internal/obd"/>
   </ds:schemaRefs>
 </ds:datastoreItem>
-</file>
-
-<file path=customXml/itemProps3.xml><?xml version="1.0" encoding="utf-8"?>
-<ds:datastoreItem xmlns:ds="http://schemas.openxmlformats.org/officeDocument/2006/customXml" ds:itemID="{8542EACB-7939-45C8-99C3-B6897CA7A7EF}">
-  <ds:schemaRefs>
-    <ds:schemaRef ds:uri="http://schemas.microsoft.com/office/2006/metadata/properties"/>
-    <ds:schemaRef ds:uri="http://schemas.microsoft.com/office/infopath/2007/PartnerControls"/>
-  </ds:schemaRefs>
-</ds:datastoreItem>
 </file>
</xml_diff>